<commit_message>
In progress. System design file is added.
</commit_message>
<xml_diff>
--- a/Входные Требования.docx
+++ b/Входные Требования.docx
@@ -26957,21 +26957,7 @@
               <w:rPr>
                 <w:lang w:val="ru-RU"/>
               </w:rPr>
-              <w:t xml:space="preserve">Для выбранного источника питания с помощью интерактивных формул производится проверочный расчёт параметров источника питания и режима его работы – вычисляются их реальные значения, получаемые при подстановке </w:t>
-            </w:r>
-            <w:proofErr w:type="gramStart"/>
-            <w:r>
-              <w:rPr>
-                <w:lang w:val="ru-RU"/>
-              </w:rPr>
-              <w:t>параметров</w:t>
-            </w:r>
-            <w:proofErr w:type="gramEnd"/>
-            <w:r>
-              <w:rPr>
-                <w:lang w:val="ru-RU"/>
-              </w:rPr>
-              <w:t xml:space="preserve"> выбранных источника питания и компонентов обвязки. Также с помощью интерактивных формул полученные реальные параметры сравниваются с допустимыми, скопированными из требований (например, по максимальным выходным токам), либо определёнными в начале расчёта (например, допустимый уровень пульсаций при отсутствии явно сформулированных требований к нему).</w:t>
+              <w:t>Для выбранного источника питания с помощью интерактивных формул производится проверочный расчёт параметров источника питания и режима его работы – вычисляются их реальные значения, получаемые при подстановке параметров выбранных источника питания и компонентов обвязки. Также с помощью интерактивных формул полученные реальные параметры сравниваются с допустимыми, скопированными из требований (например, по максимальным выходным токам), либо определёнными в начале расчёта (например, допустимый уровень пульсаций при отсутствии явно сформулированных требований к нему).</w:t>
             </w:r>
           </w:p>
           <w:p>
@@ -30427,7 +30413,7 @@
       <w:tr>
         <w:tc>
           <w:tcPr>
-            <w:tcW w:w="1174" w:type="dxa"/>
+            <w:tcW w:w="1172" w:type="dxa"/>
           </w:tcPr>
           <w:p>
             <w:pPr>
@@ -30450,7 +30436,7 @@
         </w:tc>
         <w:tc>
           <w:tcPr>
-            <w:tcW w:w="2259" w:type="dxa"/>
+            <w:tcW w:w="2255" w:type="dxa"/>
           </w:tcPr>
           <w:p>
             <w:pPr>
@@ -30473,7 +30459,7 @@
         </w:tc>
         <w:tc>
           <w:tcPr>
-            <w:tcW w:w="2555" w:type="dxa"/>
+            <w:tcW w:w="2590" w:type="dxa"/>
           </w:tcPr>
           <w:p>
             <w:pPr>
@@ -30496,7 +30482,7 @@
         </w:tc>
         <w:tc>
           <w:tcPr>
-            <w:tcW w:w="5549" w:type="dxa"/>
+            <w:tcW w:w="5537" w:type="dxa"/>
           </w:tcPr>
           <w:p>
             <w:pPr>
@@ -30519,7 +30505,7 @@
         </w:tc>
         <w:tc>
           <w:tcPr>
-            <w:tcW w:w="6592" w:type="dxa"/>
+            <w:tcW w:w="6575" w:type="dxa"/>
           </w:tcPr>
           <w:p>
             <w:pPr>
@@ -30544,7 +30530,7 @@
       <w:tr>
         <w:tc>
           <w:tcPr>
-            <w:tcW w:w="1174" w:type="dxa"/>
+            <w:tcW w:w="1172" w:type="dxa"/>
           </w:tcPr>
           <w:p>
             <w:pPr>
@@ -30559,7 +30545,7 @@
         </w:tc>
         <w:tc>
           <w:tcPr>
-            <w:tcW w:w="2259" w:type="dxa"/>
+            <w:tcW w:w="2255" w:type="dxa"/>
           </w:tcPr>
           <w:p>
             <w:pPr>
@@ -30574,7 +30560,7 @@
         </w:tc>
         <w:tc>
           <w:tcPr>
-            <w:tcW w:w="2555" w:type="dxa"/>
+            <w:tcW w:w="2590" w:type="dxa"/>
           </w:tcPr>
           <w:p>
             <w:pPr>
@@ -30602,7 +30588,7 @@
         </w:tc>
         <w:tc>
           <w:tcPr>
-            <w:tcW w:w="5549" w:type="dxa"/>
+            <w:tcW w:w="5537" w:type="dxa"/>
           </w:tcPr>
           <w:p>
             <w:pPr>
@@ -30771,7 +30757,7 @@
         </w:tc>
         <w:tc>
           <w:tcPr>
-            <w:tcW w:w="6592" w:type="dxa"/>
+            <w:tcW w:w="6575" w:type="dxa"/>
           </w:tcPr>
           <w:p>
             <w:pPr>
@@ -30788,7 +30774,7 @@
       <w:tr>
         <w:tc>
           <w:tcPr>
-            <w:tcW w:w="1174" w:type="dxa"/>
+            <w:tcW w:w="1172" w:type="dxa"/>
           </w:tcPr>
           <w:p>
             <w:pPr>
@@ -30803,7 +30789,7 @@
         </w:tc>
         <w:tc>
           <w:tcPr>
-            <w:tcW w:w="2259" w:type="dxa"/>
+            <w:tcW w:w="2255" w:type="dxa"/>
           </w:tcPr>
           <w:p>
             <w:pPr>
@@ -30818,21 +30804,21 @@
         </w:tc>
         <w:tc>
           <w:tcPr>
-            <w:tcW w:w="2555" w:type="dxa"/>
-          </w:tcPr>
-          <w:p>
-            <w:pPr>
-              <w:rPr>
-                <w:b/>
-                <w:bCs/>
-                <w:lang w:val="ru-RU"/>
-              </w:rPr>
-            </w:pPr>
-          </w:p>
-        </w:tc>
-        <w:tc>
-          <w:tcPr>
-            <w:tcW w:w="5549" w:type="dxa"/>
+            <w:tcW w:w="2590" w:type="dxa"/>
+          </w:tcPr>
+          <w:p>
+            <w:pPr>
+              <w:rPr>
+                <w:b/>
+                <w:bCs/>
+                <w:lang w:val="ru-RU"/>
+              </w:rPr>
+            </w:pPr>
+          </w:p>
+        </w:tc>
+        <w:tc>
+          <w:tcPr>
+            <w:tcW w:w="5537" w:type="dxa"/>
           </w:tcPr>
           <w:p>
             <w:pPr>
@@ -30847,7 +30833,7 @@
         </w:tc>
         <w:tc>
           <w:tcPr>
-            <w:tcW w:w="6592" w:type="dxa"/>
+            <w:tcW w:w="6575" w:type="dxa"/>
           </w:tcPr>
           <w:p>
             <w:pPr>
@@ -30867,7 +30853,7 @@
         </w:trPr>
         <w:tc>
           <w:tcPr>
-            <w:tcW w:w="1174" w:type="dxa"/>
+            <w:tcW w:w="1172" w:type="dxa"/>
           </w:tcPr>
           <w:p>
             <w:pPr>
@@ -30882,7 +30868,7 @@
         </w:tc>
         <w:tc>
           <w:tcPr>
-            <w:tcW w:w="2259" w:type="dxa"/>
+            <w:tcW w:w="2255" w:type="dxa"/>
           </w:tcPr>
           <w:p>
             <w:pPr>
@@ -30897,7 +30883,7 @@
         </w:tc>
         <w:tc>
           <w:tcPr>
-            <w:tcW w:w="2555" w:type="dxa"/>
+            <w:tcW w:w="2590" w:type="dxa"/>
           </w:tcPr>
           <w:p>
             <w:pPr>
@@ -30912,7 +30898,7 @@
         </w:tc>
         <w:tc>
           <w:tcPr>
-            <w:tcW w:w="5549" w:type="dxa"/>
+            <w:tcW w:w="5537" w:type="dxa"/>
           </w:tcPr>
           <w:p>
             <w:pPr>
@@ -30927,7 +30913,7 @@
         </w:tc>
         <w:tc>
           <w:tcPr>
-            <w:tcW w:w="6592" w:type="dxa"/>
+            <w:tcW w:w="6575" w:type="dxa"/>
           </w:tcPr>
           <w:p>
             <w:pPr>
@@ -30944,7 +30930,7 @@
       <w:tr>
         <w:tc>
           <w:tcPr>
-            <w:tcW w:w="1174" w:type="dxa"/>
+            <w:tcW w:w="1172" w:type="dxa"/>
           </w:tcPr>
           <w:p>
             <w:pPr>
@@ -30959,7 +30945,7 @@
         </w:tc>
         <w:tc>
           <w:tcPr>
-            <w:tcW w:w="2259" w:type="dxa"/>
+            <w:tcW w:w="2255" w:type="dxa"/>
           </w:tcPr>
           <w:p>
             <w:pPr>
@@ -30974,7 +30960,7 @@
         </w:tc>
         <w:tc>
           <w:tcPr>
-            <w:tcW w:w="2555" w:type="dxa"/>
+            <w:tcW w:w="2590" w:type="dxa"/>
           </w:tcPr>
           <w:p>
             <w:pPr>
@@ -30989,7 +30975,7 @@
         </w:tc>
         <w:tc>
           <w:tcPr>
-            <w:tcW w:w="5549" w:type="dxa"/>
+            <w:tcW w:w="5537" w:type="dxa"/>
           </w:tcPr>
           <w:p>
             <w:pPr>
@@ -31004,7 +30990,7 @@
         </w:tc>
         <w:tc>
           <w:tcPr>
-            <w:tcW w:w="6592" w:type="dxa"/>
+            <w:tcW w:w="6575" w:type="dxa"/>
           </w:tcPr>
           <w:p>
             <w:pPr>
@@ -31021,7 +31007,7 @@
       <w:tr>
         <w:tc>
           <w:tcPr>
-            <w:tcW w:w="1174" w:type="dxa"/>
+            <w:tcW w:w="1172" w:type="dxa"/>
           </w:tcPr>
           <w:p>
             <w:pPr>
@@ -31036,7 +31022,7 @@
         </w:tc>
         <w:tc>
           <w:tcPr>
-            <w:tcW w:w="2259" w:type="dxa"/>
+            <w:tcW w:w="2255" w:type="dxa"/>
           </w:tcPr>
           <w:p>
             <w:pPr>
@@ -31051,7 +31037,7 @@
         </w:tc>
         <w:tc>
           <w:tcPr>
-            <w:tcW w:w="2555" w:type="dxa"/>
+            <w:tcW w:w="2590" w:type="dxa"/>
           </w:tcPr>
           <w:p>
             <w:pPr>
@@ -31066,7 +31052,7 @@
         </w:tc>
         <w:tc>
           <w:tcPr>
-            <w:tcW w:w="5549" w:type="dxa"/>
+            <w:tcW w:w="5537" w:type="dxa"/>
           </w:tcPr>
           <w:p>
             <w:pPr>
@@ -31081,7 +31067,7 @@
         </w:tc>
         <w:tc>
           <w:tcPr>
-            <w:tcW w:w="6592" w:type="dxa"/>
+            <w:tcW w:w="6575" w:type="dxa"/>
           </w:tcPr>
           <w:p>
             <w:pPr>
@@ -31098,7 +31084,7 @@
       <w:tr>
         <w:tc>
           <w:tcPr>
-            <w:tcW w:w="1174" w:type="dxa"/>
+            <w:tcW w:w="1172" w:type="dxa"/>
           </w:tcPr>
           <w:p>
             <w:pPr>
@@ -31113,7 +31099,7 @@
         </w:tc>
         <w:tc>
           <w:tcPr>
-            <w:tcW w:w="2259" w:type="dxa"/>
+            <w:tcW w:w="2255" w:type="dxa"/>
           </w:tcPr>
           <w:p>
             <w:pPr>
@@ -31128,7 +31114,7 @@
         </w:tc>
         <w:tc>
           <w:tcPr>
-            <w:tcW w:w="2555" w:type="dxa"/>
+            <w:tcW w:w="2590" w:type="dxa"/>
           </w:tcPr>
           <w:p>
             <w:pPr>
@@ -31143,7 +31129,7 @@
         </w:tc>
         <w:tc>
           <w:tcPr>
-            <w:tcW w:w="5549" w:type="dxa"/>
+            <w:tcW w:w="5537" w:type="dxa"/>
           </w:tcPr>
           <w:p>
             <w:pPr>
@@ -31158,7 +31144,7 @@
         </w:tc>
         <w:tc>
           <w:tcPr>
-            <w:tcW w:w="6592" w:type="dxa"/>
+            <w:tcW w:w="6575" w:type="dxa"/>
           </w:tcPr>
           <w:p>
             <w:pPr>
@@ -31175,7 +31161,7 @@
       <w:tr>
         <w:tc>
           <w:tcPr>
-            <w:tcW w:w="1174" w:type="dxa"/>
+            <w:tcW w:w="1172" w:type="dxa"/>
           </w:tcPr>
           <w:p>
             <w:pPr>
@@ -31190,7 +31176,7 @@
         </w:tc>
         <w:tc>
           <w:tcPr>
-            <w:tcW w:w="2259" w:type="dxa"/>
+            <w:tcW w:w="2255" w:type="dxa"/>
           </w:tcPr>
           <w:p>
             <w:pPr>
@@ -31205,7 +31191,7 @@
         </w:tc>
         <w:tc>
           <w:tcPr>
-            <w:tcW w:w="2555" w:type="dxa"/>
+            <w:tcW w:w="2590" w:type="dxa"/>
           </w:tcPr>
           <w:p>
             <w:pPr>
@@ -31220,7 +31206,7 @@
         </w:tc>
         <w:tc>
           <w:tcPr>
-            <w:tcW w:w="5549" w:type="dxa"/>
+            <w:tcW w:w="5537" w:type="dxa"/>
           </w:tcPr>
           <w:p>
             <w:pPr>
@@ -31235,7 +31221,7 @@
         </w:tc>
         <w:tc>
           <w:tcPr>
-            <w:tcW w:w="6592" w:type="dxa"/>
+            <w:tcW w:w="6575" w:type="dxa"/>
           </w:tcPr>
           <w:p>
             <w:pPr>
@@ -31252,7 +31238,7 @@
       <w:tr>
         <w:tc>
           <w:tcPr>
-            <w:tcW w:w="1174" w:type="dxa"/>
+            <w:tcW w:w="1172" w:type="dxa"/>
           </w:tcPr>
           <w:p>
             <w:pPr>
@@ -31267,7 +31253,7 @@
         </w:tc>
         <w:tc>
           <w:tcPr>
-            <w:tcW w:w="2259" w:type="dxa"/>
+            <w:tcW w:w="2255" w:type="dxa"/>
           </w:tcPr>
           <w:p>
             <w:pPr>
@@ -31282,7 +31268,7 @@
         </w:tc>
         <w:tc>
           <w:tcPr>
-            <w:tcW w:w="2555" w:type="dxa"/>
+            <w:tcW w:w="2590" w:type="dxa"/>
           </w:tcPr>
           <w:p>
             <w:pPr>
@@ -31297,7 +31283,7 @@
         </w:tc>
         <w:tc>
           <w:tcPr>
-            <w:tcW w:w="5549" w:type="dxa"/>
+            <w:tcW w:w="5537" w:type="dxa"/>
           </w:tcPr>
           <w:p>
             <w:pPr>
@@ -31312,7 +31298,7 @@
         </w:tc>
         <w:tc>
           <w:tcPr>
-            <w:tcW w:w="6592" w:type="dxa"/>
+            <w:tcW w:w="6575" w:type="dxa"/>
           </w:tcPr>
           <w:p>
             <w:pPr>
@@ -31329,7 +31315,7 @@
       <w:tr>
         <w:tc>
           <w:tcPr>
-            <w:tcW w:w="1174" w:type="dxa"/>
+            <w:tcW w:w="1172" w:type="dxa"/>
           </w:tcPr>
           <w:p>
             <w:pPr>
@@ -31344,7 +31330,7 @@
         </w:tc>
         <w:tc>
           <w:tcPr>
-            <w:tcW w:w="2259" w:type="dxa"/>
+            <w:tcW w:w="2255" w:type="dxa"/>
           </w:tcPr>
           <w:p>
             <w:pPr>
@@ -31359,7 +31345,7 @@
         </w:tc>
         <w:tc>
           <w:tcPr>
-            <w:tcW w:w="2555" w:type="dxa"/>
+            <w:tcW w:w="2590" w:type="dxa"/>
           </w:tcPr>
           <w:p>
             <w:pPr>
@@ -31377,22 +31363,150 @@
         </w:tc>
         <w:tc>
           <w:tcPr>
-            <w:tcW w:w="5549" w:type="dxa"/>
-          </w:tcPr>
-          <w:p>
-            <w:pPr>
-              <w:jc w:val="center"/>
-              <w:rPr>
-                <w:b/>
-                <w:bCs/>
-                <w:lang w:val="ru-RU"/>
-              </w:rPr>
-            </w:pPr>
-          </w:p>
-        </w:tc>
-        <w:tc>
-          <w:tcPr>
-            <w:tcW w:w="6592" w:type="dxa"/>
+            <w:tcW w:w="5537" w:type="dxa"/>
+          </w:tcPr>
+          <w:p>
+            <w:pPr>
+              <w:pStyle w:val="NoSpacing"/>
+              <w:rPr>
+                <w:lang w:val="ru-RU"/>
+              </w:rPr>
+            </w:pPr>
+            <w:r>
+              <w:rPr>
+                <w:lang w:val="ru-RU"/>
+              </w:rPr>
+              <w:t xml:space="preserve">Процедура выполняется для каждого схемотехнического решения, подбираемого для того или иного </w:t>
+            </w:r>
+            <w:r>
+              <w:rPr>
+                <w:b/>
+                <w:bCs/>
+                <w:lang w:val="ru-RU"/>
+              </w:rPr>
+              <w:t>блока структурной схемы</w:t>
+            </w:r>
+            <w:r>
+              <w:rPr>
+                <w:lang w:val="ru-RU"/>
+              </w:rPr>
+              <w:t>.</w:t>
+            </w:r>
+          </w:p>
+          <w:p>
+            <w:pPr>
+              <w:pStyle w:val="NoSpacing"/>
+              <w:rPr>
+                <w:lang w:val="ru-RU"/>
+              </w:rPr>
+            </w:pPr>
+          </w:p>
+          <w:p>
+            <w:pPr>
+              <w:pStyle w:val="NoSpacing"/>
+              <w:rPr>
+                <w:lang w:val="ru-RU"/>
+              </w:rPr>
+            </w:pPr>
+            <w:r>
+              <w:rPr>
+                <w:lang w:val="ru-RU"/>
+              </w:rPr>
+              <w:t xml:space="preserve">Подбираются варианты базовых, основных компонентов для схемотехнического решения – либо выбираются из существующих в </w:t>
+            </w:r>
+            <w:r>
+              <w:rPr>
+                <w:b/>
+                <w:bCs/>
+                <w:lang w:val="ru-RU"/>
+              </w:rPr>
+              <w:t>библиотеке</w:t>
+            </w:r>
+            <w:r>
+              <w:rPr>
+                <w:lang w:val="ru-RU"/>
+              </w:rPr>
+              <w:t xml:space="preserve">, либо придумываются новые. В документе проектирования </w:t>
+            </w:r>
+            <w:r>
+              <w:rPr>
+                <w:b/>
+                <w:bCs/>
+                <w:lang w:val="ru-RU"/>
+              </w:rPr>
+              <w:t>блока</w:t>
+            </w:r>
+            <w:r>
+              <w:rPr>
+                <w:lang w:val="ru-RU"/>
+              </w:rPr>
+              <w:t xml:space="preserve"> для каждого типа базового компонента (каждой роли в решении) создаётся таблица выбора, в которую включаются все предусматриваемые возможные варианты конкретных компонентов для каждой роли компонента в решении и все подразумеваемые критерии выбора.</w:t>
+            </w:r>
+          </w:p>
+          <w:p>
+            <w:pPr>
+              <w:pStyle w:val="NoSpacing"/>
+              <w:rPr>
+                <w:lang w:val="ru-RU"/>
+              </w:rPr>
+            </w:pPr>
+          </w:p>
+          <w:p>
+            <w:pPr>
+              <w:pStyle w:val="NoSpacing"/>
+              <w:rPr>
+                <w:lang w:val="ru-RU"/>
+              </w:rPr>
+            </w:pPr>
+            <w:r>
+              <w:rPr>
+                <w:lang w:val="ru-RU"/>
+              </w:rPr>
+              <w:t>Для получения дополнительной информации, для каждого из предложенных вариантов базовых компонентов производится проверочный расчёт системного проекта платы.</w:t>
+            </w:r>
+          </w:p>
+          <w:p>
+            <w:pPr>
+              <w:pStyle w:val="NoSpacing"/>
+              <w:rPr>
+                <w:lang w:val="ru-RU"/>
+              </w:rPr>
+            </w:pPr>
+          </w:p>
+          <w:p>
+            <w:pPr>
+              <w:jc w:val="left"/>
+              <w:rPr>
+                <w:b/>
+                <w:bCs/>
+                <w:lang w:val="ru-RU"/>
+              </w:rPr>
+            </w:pPr>
+            <w:r>
+              <w:rPr>
+                <w:lang w:val="ru-RU"/>
+              </w:rPr>
+              <w:t xml:space="preserve">После получения всей необходимой информации принимается решение, о том, какой именно компонент будет использован в данной роли в данном схемотехническом решении. Об этом ставится яркая пометка в документе системного проектирования </w:t>
+            </w:r>
+            <w:r>
+              <w:rPr>
+                <w:b/>
+                <w:bCs/>
+                <w:lang w:val="ru-RU"/>
+              </w:rPr>
+              <w:t>блока</w:t>
+            </w:r>
+            <w:r>
+              <w:rPr>
+                <w:lang w:val="ru-RU"/>
+              </w:rPr>
+              <w:t>.</w:t>
+            </w:r>
+          </w:p>
+        </w:tc>
+        <w:tc>
+          <w:tcPr>
+            <w:tcW w:w="6575" w:type="dxa"/>
           </w:tcPr>
           <w:p>
             <w:pPr>
@@ -31409,7 +31523,7 @@
       <w:tr>
         <w:tc>
           <w:tcPr>
-            <w:tcW w:w="1174" w:type="dxa"/>
+            <w:tcW w:w="1172" w:type="dxa"/>
           </w:tcPr>
           <w:p>
             <w:pPr>
@@ -31424,7 +31538,7 @@
         </w:tc>
         <w:tc>
           <w:tcPr>
-            <w:tcW w:w="2259" w:type="dxa"/>
+            <w:tcW w:w="2255" w:type="dxa"/>
           </w:tcPr>
           <w:p>
             <w:pPr>
@@ -31439,7 +31553,7 @@
         </w:tc>
         <w:tc>
           <w:tcPr>
-            <w:tcW w:w="2555" w:type="dxa"/>
+            <w:tcW w:w="2590" w:type="dxa"/>
           </w:tcPr>
           <w:p>
             <w:pPr>
@@ -31454,7 +31568,7 @@
         </w:tc>
         <w:tc>
           <w:tcPr>
-            <w:tcW w:w="5549" w:type="dxa"/>
+            <w:tcW w:w="5537" w:type="dxa"/>
           </w:tcPr>
           <w:p>
             <w:pPr>
@@ -31469,7 +31583,7 @@
         </w:tc>
         <w:tc>
           <w:tcPr>
-            <w:tcW w:w="6592" w:type="dxa"/>
+            <w:tcW w:w="6575" w:type="dxa"/>
           </w:tcPr>
           <w:p>
             <w:pPr>
@@ -31486,7 +31600,7 @@
       <w:tr>
         <w:tc>
           <w:tcPr>
-            <w:tcW w:w="1174" w:type="dxa"/>
+            <w:tcW w:w="1172" w:type="dxa"/>
           </w:tcPr>
           <w:p>
             <w:pPr>
@@ -31501,7 +31615,7 @@
         </w:tc>
         <w:tc>
           <w:tcPr>
-            <w:tcW w:w="2259" w:type="dxa"/>
+            <w:tcW w:w="2255" w:type="dxa"/>
           </w:tcPr>
           <w:p>
             <w:pPr>
@@ -31516,7 +31630,7 @@
         </w:tc>
         <w:tc>
           <w:tcPr>
-            <w:tcW w:w="2555" w:type="dxa"/>
+            <w:tcW w:w="2590" w:type="dxa"/>
           </w:tcPr>
           <w:p>
             <w:pPr>
@@ -31531,7 +31645,7 @@
         </w:tc>
         <w:tc>
           <w:tcPr>
-            <w:tcW w:w="5549" w:type="dxa"/>
+            <w:tcW w:w="5537" w:type="dxa"/>
           </w:tcPr>
           <w:p>
             <w:pPr>
@@ -31546,7 +31660,7 @@
         </w:tc>
         <w:tc>
           <w:tcPr>
-            <w:tcW w:w="6592" w:type="dxa"/>
+            <w:tcW w:w="6575" w:type="dxa"/>
           </w:tcPr>
           <w:p>
             <w:pPr>
@@ -31563,7 +31677,7 @@
       <w:tr>
         <w:tc>
           <w:tcPr>
-            <w:tcW w:w="1174" w:type="dxa"/>
+            <w:tcW w:w="1172" w:type="dxa"/>
           </w:tcPr>
           <w:p>
             <w:pPr>
@@ -31578,7 +31692,7 @@
         </w:tc>
         <w:tc>
           <w:tcPr>
-            <w:tcW w:w="2259" w:type="dxa"/>
+            <w:tcW w:w="2255" w:type="dxa"/>
           </w:tcPr>
           <w:p>
             <w:pPr>
@@ -31593,7 +31707,7 @@
         </w:tc>
         <w:tc>
           <w:tcPr>
-            <w:tcW w:w="2555" w:type="dxa"/>
+            <w:tcW w:w="2590" w:type="dxa"/>
           </w:tcPr>
           <w:p>
             <w:pPr>
@@ -31608,7 +31722,7 @@
         </w:tc>
         <w:tc>
           <w:tcPr>
-            <w:tcW w:w="5549" w:type="dxa"/>
+            <w:tcW w:w="5537" w:type="dxa"/>
           </w:tcPr>
           <w:p>
             <w:pPr>
@@ -31623,7 +31737,7 @@
         </w:tc>
         <w:tc>
           <w:tcPr>
-            <w:tcW w:w="6592" w:type="dxa"/>
+            <w:tcW w:w="6575" w:type="dxa"/>
           </w:tcPr>
           <w:p>
             <w:pPr>
@@ -31640,7 +31754,7 @@
       <w:tr>
         <w:tc>
           <w:tcPr>
-            <w:tcW w:w="1174" w:type="dxa"/>
+            <w:tcW w:w="1172" w:type="dxa"/>
           </w:tcPr>
           <w:p>
             <w:pPr>
@@ -31655,7 +31769,7 @@
         </w:tc>
         <w:tc>
           <w:tcPr>
-            <w:tcW w:w="2259" w:type="dxa"/>
+            <w:tcW w:w="2255" w:type="dxa"/>
           </w:tcPr>
           <w:p>
             <w:pPr>
@@ -31670,7 +31784,7 @@
         </w:tc>
         <w:tc>
           <w:tcPr>
-            <w:tcW w:w="2555" w:type="dxa"/>
+            <w:tcW w:w="2590" w:type="dxa"/>
           </w:tcPr>
           <w:p>
             <w:pPr>
@@ -31685,7 +31799,7 @@
         </w:tc>
         <w:tc>
           <w:tcPr>
-            <w:tcW w:w="5549" w:type="dxa"/>
+            <w:tcW w:w="5537" w:type="dxa"/>
           </w:tcPr>
           <w:p>
             <w:pPr>
@@ -31700,7 +31814,7 @@
         </w:tc>
         <w:tc>
           <w:tcPr>
-            <w:tcW w:w="6592" w:type="dxa"/>
+            <w:tcW w:w="6575" w:type="dxa"/>
           </w:tcPr>
           <w:p>
             <w:pPr>
@@ -31717,7 +31831,7 @@
       <w:tr>
         <w:tc>
           <w:tcPr>
-            <w:tcW w:w="1174" w:type="dxa"/>
+            <w:tcW w:w="1172" w:type="dxa"/>
           </w:tcPr>
           <w:p>
             <w:pPr>
@@ -31732,7 +31846,7 @@
         </w:tc>
         <w:tc>
           <w:tcPr>
-            <w:tcW w:w="2259" w:type="dxa"/>
+            <w:tcW w:w="2255" w:type="dxa"/>
           </w:tcPr>
           <w:p>
             <w:pPr>
@@ -31747,20 +31861,2396 @@
         </w:tc>
         <w:tc>
           <w:tcPr>
-            <w:tcW w:w="2555" w:type="dxa"/>
-          </w:tcPr>
-          <w:p>
-            <w:pPr>
-              <w:pStyle w:val="ListParagraph"/>
-              <w:rPr>
-                <w:lang w:val="ru-RU"/>
-              </w:rPr>
-            </w:pPr>
-            <w:r>
-              <w:rPr>
-                <w:lang w:val="ru-RU"/>
-              </w:rPr>
-              <w:t>Разработка функциональной схемы</w:t>
+            <w:tcW w:w="2590" w:type="dxa"/>
+          </w:tcPr>
+          <w:p>
+            <w:pPr>
+              <w:jc w:val="center"/>
+              <w:rPr>
+                <w:b/>
+                <w:bCs/>
+                <w:lang w:val="ru-RU"/>
+              </w:rPr>
+            </w:pPr>
+          </w:p>
+        </w:tc>
+        <w:tc>
+          <w:tcPr>
+            <w:tcW w:w="5537" w:type="dxa"/>
+          </w:tcPr>
+          <w:p>
+            <w:pPr>
+              <w:jc w:val="center"/>
+              <w:rPr>
+                <w:b/>
+                <w:bCs/>
+                <w:lang w:val="ru-RU"/>
+              </w:rPr>
+            </w:pPr>
+          </w:p>
+        </w:tc>
+        <w:tc>
+          <w:tcPr>
+            <w:tcW w:w="6575" w:type="dxa"/>
+          </w:tcPr>
+          <w:p>
+            <w:pPr>
+              <w:jc w:val="center"/>
+              <w:rPr>
+                <w:b/>
+                <w:bCs/>
+                <w:lang w:val="ru-RU"/>
+              </w:rPr>
+            </w:pPr>
+          </w:p>
+        </w:tc>
+      </w:tr>
+      <w:tr>
+        <w:tc>
+          <w:tcPr>
+            <w:tcW w:w="1172" w:type="dxa"/>
+          </w:tcPr>
+          <w:p>
+            <w:pPr>
+              <w:jc w:val="center"/>
+              <w:rPr>
+                <w:b/>
+                <w:bCs/>
+                <w:lang w:val="ru-RU"/>
+              </w:rPr>
+            </w:pPr>
+          </w:p>
+        </w:tc>
+        <w:tc>
+          <w:tcPr>
+            <w:tcW w:w="2255" w:type="dxa"/>
+          </w:tcPr>
+          <w:p>
+            <w:pPr>
+              <w:jc w:val="center"/>
+              <w:rPr>
+                <w:b/>
+                <w:bCs/>
+                <w:lang w:val="ru-RU"/>
+              </w:rPr>
+            </w:pPr>
+          </w:p>
+        </w:tc>
+        <w:tc>
+          <w:tcPr>
+            <w:tcW w:w="2590" w:type="dxa"/>
+          </w:tcPr>
+          <w:p>
+            <w:pPr>
+              <w:jc w:val="center"/>
+              <w:rPr>
+                <w:b/>
+                <w:bCs/>
+                <w:lang w:val="ru-RU"/>
+              </w:rPr>
+            </w:pPr>
+          </w:p>
+        </w:tc>
+        <w:tc>
+          <w:tcPr>
+            <w:tcW w:w="5537" w:type="dxa"/>
+          </w:tcPr>
+          <w:p>
+            <w:pPr>
+              <w:jc w:val="center"/>
+              <w:rPr>
+                <w:b/>
+                <w:bCs/>
+                <w:lang w:val="ru-RU"/>
+              </w:rPr>
+            </w:pPr>
+          </w:p>
+        </w:tc>
+        <w:tc>
+          <w:tcPr>
+            <w:tcW w:w="6575" w:type="dxa"/>
+          </w:tcPr>
+          <w:p>
+            <w:pPr>
+              <w:jc w:val="center"/>
+              <w:rPr>
+                <w:b/>
+                <w:bCs/>
+                <w:lang w:val="ru-RU"/>
+              </w:rPr>
+            </w:pPr>
+          </w:p>
+        </w:tc>
+      </w:tr>
+      <w:tr>
+        <w:tc>
+          <w:tcPr>
+            <w:tcW w:w="1172" w:type="dxa"/>
+          </w:tcPr>
+          <w:p>
+            <w:pPr>
+              <w:jc w:val="center"/>
+              <w:rPr>
+                <w:b/>
+                <w:bCs/>
+                <w:lang w:val="ru-RU"/>
+              </w:rPr>
+            </w:pPr>
+          </w:p>
+        </w:tc>
+        <w:tc>
+          <w:tcPr>
+            <w:tcW w:w="2255" w:type="dxa"/>
+          </w:tcPr>
+          <w:p>
+            <w:pPr>
+              <w:jc w:val="center"/>
+              <w:rPr>
+                <w:b/>
+                <w:bCs/>
+                <w:lang w:val="ru-RU"/>
+              </w:rPr>
+            </w:pPr>
+          </w:p>
+        </w:tc>
+        <w:tc>
+          <w:tcPr>
+            <w:tcW w:w="2590" w:type="dxa"/>
+          </w:tcPr>
+          <w:p>
+            <w:pPr>
+              <w:pStyle w:val="NoSpacing"/>
+              <w:rPr>
+                <w:lang w:val="ru-RU"/>
+              </w:rPr>
+            </w:pPr>
+            <w:r>
+              <w:rPr>
+                <w:lang w:val="ru-RU"/>
+              </w:rPr>
+              <w:t>Разработка ф</w:t>
+            </w:r>
+            <w:r>
+              <w:rPr>
+                <w:lang w:val="ru-RU"/>
+              </w:rPr>
+              <w:t>ункциональной схемы</w:t>
+            </w:r>
+          </w:p>
+          <w:p>
+            <w:pPr>
+              <w:jc w:val="center"/>
+              <w:rPr>
+                <w:b/>
+                <w:bCs/>
+                <w:lang w:val="ru-RU"/>
+              </w:rPr>
+            </w:pPr>
+          </w:p>
+        </w:tc>
+        <w:tc>
+          <w:tcPr>
+            <w:tcW w:w="5537" w:type="dxa"/>
+          </w:tcPr>
+          <w:p>
+            <w:pPr>
+              <w:jc w:val="left"/>
+              <w:rPr>
+                <w:lang w:val="ru-RU"/>
+              </w:rPr>
+            </w:pPr>
+            <w:r>
+              <w:rPr>
+                <w:lang w:val="ru-RU"/>
+              </w:rPr>
+              <w:t>На ос</w:t>
+            </w:r>
+            <w:r>
+              <w:rPr>
+                <w:lang w:val="ru-RU"/>
+              </w:rPr>
+              <w:t xml:space="preserve">нове структурной схемы платы рисуется функциональная схема платы. </w:t>
+            </w:r>
+            <w:r>
+              <w:rPr>
+                <w:b/>
+                <w:bCs/>
+                <w:lang w:val="ru-RU"/>
+              </w:rPr>
+              <w:t>Блоки</w:t>
+            </w:r>
+            <w:r>
+              <w:rPr>
+                <w:lang w:val="ru-RU"/>
+              </w:rPr>
+              <w:t xml:space="preserve"> раскрываются</w:t>
+            </w:r>
+            <w:r>
+              <w:rPr>
+                <w:lang w:val="ru-RU"/>
+              </w:rPr>
+              <w:t xml:space="preserve"> в функциональные </w:t>
+            </w:r>
+            <w:r>
+              <w:rPr>
+                <w:b/>
+                <w:bCs/>
+                <w:lang w:val="ru-RU"/>
+              </w:rPr>
+              <w:t>схемы</w:t>
+            </w:r>
+            <w:r>
+              <w:rPr>
+                <w:lang w:val="ru-RU"/>
+              </w:rPr>
+              <w:t xml:space="preserve"> решений (узлов) с подписями основных базовых компонентов, абстрактные </w:t>
+            </w:r>
+            <w:r>
+              <w:rPr>
+                <w:b/>
+                <w:bCs/>
+                <w:lang w:val="ru-RU"/>
+              </w:rPr>
+              <w:lastRenderedPageBreak/>
+              <w:t xml:space="preserve">соединения </w:t>
+            </w:r>
+            <w:r>
+              <w:rPr>
+                <w:b/>
+                <w:bCs/>
+                <w:lang w:val="ru-RU"/>
+              </w:rPr>
+              <w:t>блоков</w:t>
+            </w:r>
+            <w:r>
+              <w:rPr>
+                <w:lang w:val="ru-RU"/>
+              </w:rPr>
+              <w:t xml:space="preserve"> раскрываются в конкретные соединения с типами, диапазонами и наборами сигналов. </w:t>
+            </w:r>
+            <w:r>
+              <w:rPr>
+                <w:b/>
+                <w:bCs/>
+                <w:lang w:val="ru-RU"/>
+              </w:rPr>
+              <w:t>Соединения</w:t>
+            </w:r>
+            <w:r>
+              <w:rPr>
+                <w:lang w:val="ru-RU"/>
+              </w:rPr>
+              <w:t xml:space="preserve"> детализируются настолько, насколько это позволяет информация о выбранных компонентах.</w:t>
+            </w:r>
+          </w:p>
+          <w:p>
+            <w:pPr>
+              <w:jc w:val="left"/>
+              <w:rPr>
+                <w:lang w:val="ru-RU"/>
+              </w:rPr>
+            </w:pPr>
+          </w:p>
+          <w:p>
+            <w:pPr>
+              <w:jc w:val="left"/>
+              <w:rPr>
+                <w:lang w:val="ru-RU"/>
+              </w:rPr>
+            </w:pPr>
+            <w:r>
+              <w:rPr>
+                <w:lang w:val="ru-RU"/>
+              </w:rPr>
+              <w:t xml:space="preserve">Производится формальная </w:t>
+            </w:r>
+            <w:r>
+              <w:rPr>
+                <w:b/>
+                <w:bCs/>
+                <w:lang w:val="ru-RU"/>
+              </w:rPr>
+              <w:t>верификация</w:t>
+            </w:r>
+            <w:r>
+              <w:rPr>
+                <w:lang w:val="ru-RU"/>
+              </w:rPr>
+              <w:t xml:space="preserve"> функциональной схемы – проверка отсутствия смешения сигналов разного типа (силовых, высоковольтных, цифровых, импульсных, аналоговых, проводных интерфейсов разного типа), проверка согласованности направлений </w:t>
+            </w:r>
+            <w:r>
+              <w:rPr>
+                <w:b/>
+                <w:bCs/>
+                <w:lang w:val="ru-RU"/>
+              </w:rPr>
+              <w:t>соединений</w:t>
+            </w:r>
+            <w:r>
+              <w:rPr>
+                <w:lang w:val="ru-RU"/>
+              </w:rPr>
+              <w:t xml:space="preserve"> и </w:t>
+            </w:r>
+            <w:r>
+              <w:rPr>
+                <w:b/>
+                <w:bCs/>
+                <w:lang w:val="ru-RU"/>
+              </w:rPr>
+              <w:t xml:space="preserve">точек подключения </w:t>
+            </w:r>
+            <w:r>
+              <w:rPr>
+                <w:lang w:val="ru-RU"/>
+              </w:rPr>
+              <w:t xml:space="preserve">на </w:t>
+            </w:r>
+            <w:r>
+              <w:rPr>
+                <w:b/>
+                <w:bCs/>
+                <w:lang w:val="ru-RU"/>
+              </w:rPr>
+              <w:t>блоках</w:t>
+            </w:r>
+            <w:r>
+              <w:rPr>
+                <w:lang w:val="ru-RU"/>
+              </w:rPr>
+              <w:t>, проверка допустимости множественных или отсутствующих подключений.</w:t>
+            </w:r>
+          </w:p>
+        </w:tc>
+        <w:tc>
+          <w:tcPr>
+            <w:tcW w:w="6575" w:type="dxa"/>
+          </w:tcPr>
+          <w:p>
+            <w:pPr>
+              <w:jc w:val="center"/>
+              <w:rPr>
+                <w:b/>
+                <w:bCs/>
+                <w:lang w:val="ru-RU"/>
+              </w:rPr>
+            </w:pPr>
+          </w:p>
+        </w:tc>
+      </w:tr>
+      <w:tr>
+        <w:tc>
+          <w:tcPr>
+            <w:tcW w:w="1172" w:type="dxa"/>
+          </w:tcPr>
+          <w:p>
+            <w:pPr>
+              <w:jc w:val="center"/>
+              <w:rPr>
+                <w:b/>
+                <w:bCs/>
+                <w:lang w:val="ru-RU"/>
+              </w:rPr>
+            </w:pPr>
+          </w:p>
+        </w:tc>
+        <w:tc>
+          <w:tcPr>
+            <w:tcW w:w="2255" w:type="dxa"/>
+          </w:tcPr>
+          <w:p>
+            <w:pPr>
+              <w:jc w:val="center"/>
+              <w:rPr>
+                <w:b/>
+                <w:bCs/>
+                <w:lang w:val="ru-RU"/>
+              </w:rPr>
+            </w:pPr>
+          </w:p>
+        </w:tc>
+        <w:tc>
+          <w:tcPr>
+            <w:tcW w:w="2590" w:type="dxa"/>
+          </w:tcPr>
+          <w:p>
+            <w:pPr>
+              <w:jc w:val="center"/>
+              <w:rPr>
+                <w:b/>
+                <w:bCs/>
+                <w:lang w:val="ru-RU"/>
+              </w:rPr>
+            </w:pPr>
+          </w:p>
+        </w:tc>
+        <w:tc>
+          <w:tcPr>
+            <w:tcW w:w="5537" w:type="dxa"/>
+          </w:tcPr>
+          <w:p>
+            <w:pPr>
+              <w:rPr>
+                <w:b/>
+                <w:bCs/>
+                <w:lang w:val="ru-RU"/>
+              </w:rPr>
+            </w:pPr>
+          </w:p>
+        </w:tc>
+        <w:tc>
+          <w:tcPr>
+            <w:tcW w:w="6575" w:type="dxa"/>
+          </w:tcPr>
+          <w:p>
+            <w:pPr>
+              <w:jc w:val="center"/>
+              <w:rPr>
+                <w:b/>
+                <w:bCs/>
+                <w:lang w:val="ru-RU"/>
+              </w:rPr>
+            </w:pPr>
+          </w:p>
+        </w:tc>
+      </w:tr>
+      <w:tr>
+        <w:tc>
+          <w:tcPr>
+            <w:tcW w:w="1172" w:type="dxa"/>
+          </w:tcPr>
+          <w:p>
+            <w:pPr>
+              <w:jc w:val="center"/>
+              <w:rPr>
+                <w:b/>
+                <w:bCs/>
+                <w:lang w:val="ru-RU"/>
+              </w:rPr>
+            </w:pPr>
+          </w:p>
+        </w:tc>
+        <w:tc>
+          <w:tcPr>
+            <w:tcW w:w="2255" w:type="dxa"/>
+          </w:tcPr>
+          <w:p>
+            <w:pPr>
+              <w:jc w:val="center"/>
+              <w:rPr>
+                <w:b/>
+                <w:bCs/>
+                <w:lang w:val="ru-RU"/>
+              </w:rPr>
+            </w:pPr>
+          </w:p>
+        </w:tc>
+        <w:tc>
+          <w:tcPr>
+            <w:tcW w:w="2590" w:type="dxa"/>
+          </w:tcPr>
+          <w:p>
+            <w:pPr>
+              <w:jc w:val="center"/>
+              <w:rPr>
+                <w:b/>
+                <w:bCs/>
+                <w:lang w:val="ru-RU"/>
+              </w:rPr>
+            </w:pPr>
+          </w:p>
+        </w:tc>
+        <w:tc>
+          <w:tcPr>
+            <w:tcW w:w="5537" w:type="dxa"/>
+          </w:tcPr>
+          <w:p>
+            <w:pPr>
+              <w:rPr>
+                <w:b/>
+                <w:bCs/>
+                <w:lang w:val="ru-RU"/>
+              </w:rPr>
+            </w:pPr>
+          </w:p>
+        </w:tc>
+        <w:tc>
+          <w:tcPr>
+            <w:tcW w:w="6575" w:type="dxa"/>
+          </w:tcPr>
+          <w:p>
+            <w:pPr>
+              <w:jc w:val="center"/>
+              <w:rPr>
+                <w:b/>
+                <w:bCs/>
+                <w:lang w:val="ru-RU"/>
+              </w:rPr>
+            </w:pPr>
+          </w:p>
+        </w:tc>
+      </w:tr>
+      <w:tr>
+        <w:tc>
+          <w:tcPr>
+            <w:tcW w:w="1172" w:type="dxa"/>
+          </w:tcPr>
+          <w:p>
+            <w:pPr>
+              <w:jc w:val="center"/>
+              <w:rPr>
+                <w:b/>
+                <w:bCs/>
+                <w:lang w:val="ru-RU"/>
+              </w:rPr>
+            </w:pPr>
+          </w:p>
+        </w:tc>
+        <w:tc>
+          <w:tcPr>
+            <w:tcW w:w="2255" w:type="dxa"/>
+          </w:tcPr>
+          <w:p>
+            <w:pPr>
+              <w:jc w:val="center"/>
+              <w:rPr>
+                <w:b/>
+                <w:bCs/>
+                <w:lang w:val="ru-RU"/>
+              </w:rPr>
+            </w:pPr>
+          </w:p>
+        </w:tc>
+        <w:tc>
+          <w:tcPr>
+            <w:tcW w:w="2590" w:type="dxa"/>
+          </w:tcPr>
+          <w:p>
+            <w:pPr>
+              <w:jc w:val="center"/>
+              <w:rPr>
+                <w:b/>
+                <w:bCs/>
+                <w:lang w:val="ru-RU"/>
+              </w:rPr>
+            </w:pPr>
+          </w:p>
+        </w:tc>
+        <w:tc>
+          <w:tcPr>
+            <w:tcW w:w="5537" w:type="dxa"/>
+          </w:tcPr>
+          <w:p>
+            <w:pPr>
+              <w:rPr>
+                <w:b/>
+                <w:bCs/>
+                <w:lang w:val="ru-RU"/>
+              </w:rPr>
+            </w:pPr>
+          </w:p>
+        </w:tc>
+        <w:tc>
+          <w:tcPr>
+            <w:tcW w:w="6575" w:type="dxa"/>
+          </w:tcPr>
+          <w:p>
+            <w:pPr>
+              <w:jc w:val="center"/>
+              <w:rPr>
+                <w:b/>
+                <w:bCs/>
+                <w:lang w:val="ru-RU"/>
+              </w:rPr>
+            </w:pPr>
+          </w:p>
+        </w:tc>
+      </w:tr>
+      <w:tr>
+        <w:tc>
+          <w:tcPr>
+            <w:tcW w:w="1172" w:type="dxa"/>
+          </w:tcPr>
+          <w:p>
+            <w:pPr>
+              <w:jc w:val="center"/>
+              <w:rPr>
+                <w:b/>
+                <w:bCs/>
+                <w:lang w:val="ru-RU"/>
+              </w:rPr>
+            </w:pPr>
+          </w:p>
+        </w:tc>
+        <w:tc>
+          <w:tcPr>
+            <w:tcW w:w="2255" w:type="dxa"/>
+          </w:tcPr>
+          <w:p>
+            <w:pPr>
+              <w:jc w:val="center"/>
+              <w:rPr>
+                <w:b/>
+                <w:bCs/>
+                <w:lang w:val="ru-RU"/>
+              </w:rPr>
+            </w:pPr>
+          </w:p>
+        </w:tc>
+        <w:tc>
+          <w:tcPr>
+            <w:tcW w:w="2590" w:type="dxa"/>
+          </w:tcPr>
+          <w:p>
+            <w:pPr>
+              <w:jc w:val="center"/>
+              <w:rPr>
+                <w:b/>
+                <w:bCs/>
+                <w:lang w:val="ru-RU"/>
+              </w:rPr>
+            </w:pPr>
+          </w:p>
+        </w:tc>
+        <w:tc>
+          <w:tcPr>
+            <w:tcW w:w="5537" w:type="dxa"/>
+          </w:tcPr>
+          <w:p>
+            <w:pPr>
+              <w:rPr>
+                <w:b/>
+                <w:bCs/>
+                <w:lang w:val="ru-RU"/>
+              </w:rPr>
+            </w:pPr>
+          </w:p>
+        </w:tc>
+        <w:tc>
+          <w:tcPr>
+            <w:tcW w:w="6575" w:type="dxa"/>
+          </w:tcPr>
+          <w:p>
+            <w:pPr>
+              <w:jc w:val="center"/>
+              <w:rPr>
+                <w:b/>
+                <w:bCs/>
+                <w:lang w:val="ru-RU"/>
+              </w:rPr>
+            </w:pPr>
+          </w:p>
+        </w:tc>
+      </w:tr>
+      <w:tr>
+        <w:tc>
+          <w:tcPr>
+            <w:tcW w:w="1172" w:type="dxa"/>
+          </w:tcPr>
+          <w:p>
+            <w:pPr>
+              <w:jc w:val="center"/>
+              <w:rPr>
+                <w:b/>
+                <w:bCs/>
+                <w:lang w:val="ru-RU"/>
+              </w:rPr>
+            </w:pPr>
+          </w:p>
+        </w:tc>
+        <w:tc>
+          <w:tcPr>
+            <w:tcW w:w="2255" w:type="dxa"/>
+          </w:tcPr>
+          <w:p>
+            <w:pPr>
+              <w:jc w:val="center"/>
+              <w:rPr>
+                <w:b/>
+                <w:bCs/>
+                <w:lang w:val="ru-RU"/>
+              </w:rPr>
+            </w:pPr>
+          </w:p>
+        </w:tc>
+        <w:tc>
+          <w:tcPr>
+            <w:tcW w:w="2590" w:type="dxa"/>
+          </w:tcPr>
+          <w:p>
+            <w:pPr>
+              <w:rPr>
+                <w:lang w:val="ru-RU"/>
+              </w:rPr>
+            </w:pPr>
+            <w:r>
+              <w:rPr>
+                <w:lang w:val="ru-RU"/>
+              </w:rPr>
+              <w:t>Проверочный расчёт</w:t>
+            </w:r>
+          </w:p>
+        </w:tc>
+        <w:tc>
+          <w:tcPr>
+            <w:tcW w:w="5537" w:type="dxa"/>
+          </w:tcPr>
+          <w:p>
+            <w:pPr>
+              <w:pStyle w:val="NoSpacing"/>
+              <w:rPr>
+                <w:lang w:val="ru-RU"/>
+              </w:rPr>
+            </w:pPr>
+            <w:r>
+              <w:rPr>
+                <w:lang w:val="ru-RU"/>
+              </w:rPr>
+              <w:t>Создаётся отдельный файл для описания процедуры проверочного расчёта системного проекта платы.</w:t>
+            </w:r>
+          </w:p>
+          <w:p>
+            <w:pPr>
+              <w:pStyle w:val="NoSpacing"/>
+              <w:rPr>
+                <w:lang w:val="ru-RU"/>
+              </w:rPr>
+            </w:pPr>
+          </w:p>
+          <w:p>
+            <w:pPr>
+              <w:pStyle w:val="NoSpacing"/>
+              <w:rPr>
+                <w:lang w:val="ru-RU"/>
+              </w:rPr>
+            </w:pPr>
+            <w:r>
+              <w:rPr>
+                <w:lang w:val="ru-RU"/>
+              </w:rPr>
+              <w:t xml:space="preserve">В этом файле с помощью интерактивных формул рассчитываются итоговые токи потребления для каждого источника и входа питания и выделение тепла от каждого силового компонента. Каждая </w:t>
+            </w:r>
+            <w:r>
+              <w:rPr>
+                <w:b/>
+                <w:bCs/>
+                <w:lang w:val="ru-RU"/>
+              </w:rPr>
+              <w:t>формула</w:t>
+            </w:r>
+            <w:r>
+              <w:rPr>
+                <w:lang w:val="ru-RU"/>
+              </w:rPr>
+              <w:t xml:space="preserve"> индексируется и дополняется комментарием.</w:t>
+            </w:r>
+          </w:p>
+          <w:p>
+            <w:pPr>
+              <w:pStyle w:val="NoSpacing"/>
+              <w:rPr>
+                <w:lang w:val="ru-RU"/>
+              </w:rPr>
+            </w:pPr>
+          </w:p>
+          <w:p>
+            <w:pPr>
+              <w:pStyle w:val="NoSpacing"/>
+              <w:rPr>
+                <w:lang w:val="ru-RU"/>
+              </w:rPr>
+            </w:pPr>
+            <w:r>
+              <w:rPr>
+                <w:lang w:val="ru-RU"/>
+              </w:rPr>
+              <w:t>Также производится подсчёт затраченных функций каждого сложного многофункционального компонента (например микроконтроллера)</w:t>
+            </w:r>
+            <w:r>
+              <w:rPr>
+                <w:lang w:val="ru-RU"/>
+              </w:rPr>
+              <w:t xml:space="preserve"> </w:t>
+            </w:r>
+            <w:r>
+              <w:rPr>
+                <w:lang w:val="ru-RU"/>
+              </w:rPr>
+              <w:t>и подсчёт использованных выводов внешних разъёмов. Для силовых выводов рассчитывается значение тока на каждый вывод.</w:t>
+            </w:r>
+          </w:p>
+          <w:p>
+            <w:pPr>
+              <w:pStyle w:val="NoSpacing"/>
+              <w:rPr>
+                <w:lang w:val="ru-RU"/>
+              </w:rPr>
+            </w:pPr>
+          </w:p>
+          <w:p>
+            <w:pPr>
+              <w:pStyle w:val="NoSpacing"/>
+              <w:rPr>
+                <w:lang w:val="ru-RU"/>
+              </w:rPr>
+            </w:pPr>
+            <w:r>
+              <w:rPr>
+                <w:lang w:val="ru-RU"/>
+              </w:rPr>
+              <w:t>Все эти рассчитанные величины сравниваются с допустимыми, взятыми либо из параметров компонентов, либо из требований к плате. Сравнение производится с помощью интерактивных формул.</w:t>
+            </w:r>
+          </w:p>
+          <w:p>
+            <w:pPr>
+              <w:pStyle w:val="NoSpacing"/>
+              <w:rPr>
+                <w:lang w:val="ru-RU"/>
+              </w:rPr>
+            </w:pPr>
+          </w:p>
+          <w:p>
+            <w:pPr>
+              <w:pStyle w:val="NoSpacing"/>
+              <w:rPr>
+                <w:lang w:val="ru-RU"/>
+              </w:rPr>
+            </w:pPr>
+            <w:r>
+              <w:rPr>
+                <w:lang w:val="ru-RU"/>
+              </w:rPr>
+              <w:t>Каждая формула дополняется подписью с расшифровкой величин и нумеруется.</w:t>
+            </w:r>
+          </w:p>
+          <w:p>
+            <w:pPr>
+              <w:pStyle w:val="NoSpacing"/>
+              <w:rPr>
+                <w:lang w:val="ru-RU"/>
+              </w:rPr>
+            </w:pPr>
+          </w:p>
+          <w:p>
+            <w:pPr>
+              <w:pStyle w:val="NoSpacing"/>
+              <w:rPr>
+                <w:lang w:val="ru-RU"/>
+              </w:rPr>
+            </w:pPr>
+            <w:r>
+              <w:rPr>
+                <w:lang w:val="ru-RU"/>
+              </w:rPr>
+              <w:t>В документе ставится яркая пометка о том, пройден ли проверочный расчёт – находятся ли рассчитанные характеристики в требуемых диапазонах.</w:t>
+            </w:r>
+          </w:p>
+        </w:tc>
+        <w:tc>
+          <w:tcPr>
+            <w:tcW w:w="6575" w:type="dxa"/>
+          </w:tcPr>
+          <w:p>
+            <w:pPr>
+              <w:jc w:val="center"/>
+              <w:rPr>
+                <w:b/>
+                <w:bCs/>
+                <w:lang w:val="ru-RU"/>
+              </w:rPr>
+            </w:pPr>
+          </w:p>
+        </w:tc>
+      </w:tr>
+      <w:tr>
+        <w:tc>
+          <w:tcPr>
+            <w:tcW w:w="1172" w:type="dxa"/>
+          </w:tcPr>
+          <w:p>
+            <w:pPr>
+              <w:jc w:val="left"/>
+              <w:rPr>
+                <w:b/>
+                <w:bCs/>
+                <w:lang w:val="ru-RU"/>
+              </w:rPr>
+            </w:pPr>
+          </w:p>
+        </w:tc>
+        <w:tc>
+          <w:tcPr>
+            <w:tcW w:w="2255" w:type="dxa"/>
+          </w:tcPr>
+          <w:p>
+            <w:pPr>
+              <w:jc w:val="left"/>
+              <w:rPr>
+                <w:b/>
+                <w:bCs/>
+                <w:lang w:val="ru-RU"/>
+              </w:rPr>
+            </w:pPr>
+          </w:p>
+        </w:tc>
+        <w:tc>
+          <w:tcPr>
+            <w:tcW w:w="2590" w:type="dxa"/>
+          </w:tcPr>
+          <w:p>
+            <w:pPr>
+              <w:jc w:val="left"/>
+              <w:rPr>
+                <w:b/>
+                <w:bCs/>
+                <w:lang w:val="ru-RU"/>
+              </w:rPr>
+            </w:pPr>
+          </w:p>
+        </w:tc>
+        <w:tc>
+          <w:tcPr>
+            <w:tcW w:w="5537" w:type="dxa"/>
+          </w:tcPr>
+          <w:p>
+            <w:pPr>
+              <w:jc w:val="left"/>
+              <w:rPr>
+                <w:b/>
+                <w:bCs/>
+                <w:lang w:val="ru-RU"/>
+              </w:rPr>
+            </w:pPr>
+          </w:p>
+        </w:tc>
+        <w:tc>
+          <w:tcPr>
+            <w:tcW w:w="6575" w:type="dxa"/>
+          </w:tcPr>
+          <w:p>
+            <w:pPr>
+              <w:jc w:val="left"/>
+              <w:rPr>
+                <w:b/>
+                <w:bCs/>
+                <w:lang w:val="ru-RU"/>
+              </w:rPr>
+            </w:pPr>
+          </w:p>
+        </w:tc>
+      </w:tr>
+      <w:tr>
+        <w:tc>
+          <w:tcPr>
+            <w:tcW w:w="1172" w:type="dxa"/>
+          </w:tcPr>
+          <w:p>
+            <w:pPr>
+              <w:jc w:val="left"/>
+              <w:rPr>
+                <w:b/>
+                <w:bCs/>
+                <w:lang w:val="ru-RU"/>
+              </w:rPr>
+            </w:pPr>
+          </w:p>
+        </w:tc>
+        <w:tc>
+          <w:tcPr>
+            <w:tcW w:w="2255" w:type="dxa"/>
+          </w:tcPr>
+          <w:p>
+            <w:pPr>
+              <w:jc w:val="left"/>
+              <w:rPr>
+                <w:b/>
+                <w:bCs/>
+                <w:lang w:val="ru-RU"/>
+              </w:rPr>
+            </w:pPr>
+          </w:p>
+        </w:tc>
+        <w:tc>
+          <w:tcPr>
+            <w:tcW w:w="2590" w:type="dxa"/>
+          </w:tcPr>
+          <w:p>
+            <w:pPr>
+              <w:jc w:val="left"/>
+              <w:rPr>
+                <w:b/>
+                <w:bCs/>
+                <w:lang w:val="ru-RU"/>
+              </w:rPr>
+            </w:pPr>
+          </w:p>
+        </w:tc>
+        <w:tc>
+          <w:tcPr>
+            <w:tcW w:w="5537" w:type="dxa"/>
+          </w:tcPr>
+          <w:p>
+            <w:pPr>
+              <w:jc w:val="left"/>
+              <w:rPr>
+                <w:b/>
+                <w:bCs/>
+                <w:lang w:val="ru-RU"/>
+              </w:rPr>
+            </w:pPr>
+          </w:p>
+        </w:tc>
+        <w:tc>
+          <w:tcPr>
+            <w:tcW w:w="6575" w:type="dxa"/>
+          </w:tcPr>
+          <w:p>
+            <w:pPr>
+              <w:jc w:val="left"/>
+              <w:rPr>
+                <w:b/>
+                <w:bCs/>
+                <w:lang w:val="ru-RU"/>
+              </w:rPr>
+            </w:pPr>
+          </w:p>
+        </w:tc>
+      </w:tr>
+      <w:tr>
+        <w:tc>
+          <w:tcPr>
+            <w:tcW w:w="1172" w:type="dxa"/>
+          </w:tcPr>
+          <w:p>
+            <w:pPr>
+              <w:jc w:val="left"/>
+              <w:rPr>
+                <w:b/>
+                <w:bCs/>
+                <w:lang w:val="ru-RU"/>
+              </w:rPr>
+            </w:pPr>
+          </w:p>
+        </w:tc>
+        <w:tc>
+          <w:tcPr>
+            <w:tcW w:w="2255" w:type="dxa"/>
+          </w:tcPr>
+          <w:p>
+            <w:pPr>
+              <w:jc w:val="left"/>
+              <w:rPr>
+                <w:b/>
+                <w:bCs/>
+                <w:lang w:val="ru-RU"/>
+              </w:rPr>
+            </w:pPr>
+          </w:p>
+        </w:tc>
+        <w:tc>
+          <w:tcPr>
+            <w:tcW w:w="2590" w:type="dxa"/>
+          </w:tcPr>
+          <w:p>
+            <w:pPr>
+              <w:jc w:val="left"/>
+              <w:rPr>
+                <w:b/>
+                <w:bCs/>
+                <w:lang w:val="ru-RU"/>
+              </w:rPr>
+            </w:pPr>
+          </w:p>
+        </w:tc>
+        <w:tc>
+          <w:tcPr>
+            <w:tcW w:w="5537" w:type="dxa"/>
+          </w:tcPr>
+          <w:p>
+            <w:pPr>
+              <w:jc w:val="left"/>
+              <w:rPr>
+                <w:b/>
+                <w:bCs/>
+                <w:lang w:val="ru-RU"/>
+              </w:rPr>
+            </w:pPr>
+          </w:p>
+        </w:tc>
+        <w:tc>
+          <w:tcPr>
+            <w:tcW w:w="6575" w:type="dxa"/>
+          </w:tcPr>
+          <w:p>
+            <w:pPr>
+              <w:jc w:val="left"/>
+              <w:rPr>
+                <w:b/>
+                <w:bCs/>
+                <w:lang w:val="ru-RU"/>
+              </w:rPr>
+            </w:pPr>
+          </w:p>
+        </w:tc>
+      </w:tr>
+      <w:tr>
+        <w:tc>
+          <w:tcPr>
+            <w:tcW w:w="1172" w:type="dxa"/>
+          </w:tcPr>
+          <w:p>
+            <w:pPr>
+              <w:jc w:val="left"/>
+              <w:rPr>
+                <w:b/>
+                <w:bCs/>
+                <w:lang w:val="ru-RU"/>
+              </w:rPr>
+            </w:pPr>
+          </w:p>
+        </w:tc>
+        <w:tc>
+          <w:tcPr>
+            <w:tcW w:w="2255" w:type="dxa"/>
+          </w:tcPr>
+          <w:p>
+            <w:pPr>
+              <w:jc w:val="left"/>
+              <w:rPr>
+                <w:b/>
+                <w:bCs/>
+                <w:lang w:val="ru-RU"/>
+              </w:rPr>
+            </w:pPr>
+          </w:p>
+        </w:tc>
+        <w:tc>
+          <w:tcPr>
+            <w:tcW w:w="2590" w:type="dxa"/>
+          </w:tcPr>
+          <w:p>
+            <w:pPr>
+              <w:jc w:val="left"/>
+              <w:rPr>
+                <w:b/>
+                <w:bCs/>
+                <w:lang w:val="ru-RU"/>
+              </w:rPr>
+            </w:pPr>
+          </w:p>
+        </w:tc>
+        <w:tc>
+          <w:tcPr>
+            <w:tcW w:w="5537" w:type="dxa"/>
+          </w:tcPr>
+          <w:p>
+            <w:pPr>
+              <w:jc w:val="left"/>
+              <w:rPr>
+                <w:b/>
+                <w:bCs/>
+                <w:lang w:val="ru-RU"/>
+              </w:rPr>
+            </w:pPr>
+          </w:p>
+        </w:tc>
+        <w:tc>
+          <w:tcPr>
+            <w:tcW w:w="6575" w:type="dxa"/>
+          </w:tcPr>
+          <w:p>
+            <w:pPr>
+              <w:jc w:val="left"/>
+              <w:rPr>
+                <w:b/>
+                <w:bCs/>
+                <w:lang w:val="ru-RU"/>
+              </w:rPr>
+            </w:pPr>
+          </w:p>
+        </w:tc>
+      </w:tr>
+      <w:tr>
+        <w:tc>
+          <w:tcPr>
+            <w:tcW w:w="1172" w:type="dxa"/>
+          </w:tcPr>
+          <w:p>
+            <w:pPr>
+              <w:jc w:val="left"/>
+              <w:rPr>
+                <w:b/>
+                <w:bCs/>
+                <w:lang w:val="ru-RU"/>
+              </w:rPr>
+            </w:pPr>
+          </w:p>
+        </w:tc>
+        <w:tc>
+          <w:tcPr>
+            <w:tcW w:w="2255" w:type="dxa"/>
+          </w:tcPr>
+          <w:p>
+            <w:pPr>
+              <w:jc w:val="left"/>
+              <w:rPr>
+                <w:b/>
+                <w:bCs/>
+                <w:lang w:val="ru-RU"/>
+              </w:rPr>
+            </w:pPr>
+          </w:p>
+        </w:tc>
+        <w:tc>
+          <w:tcPr>
+            <w:tcW w:w="2590" w:type="dxa"/>
+          </w:tcPr>
+          <w:p>
+            <w:pPr>
+              <w:pStyle w:val="NoSpacing"/>
+              <w:rPr>
+                <w:lang w:val="ru-RU"/>
+              </w:rPr>
+            </w:pPr>
+          </w:p>
+        </w:tc>
+        <w:tc>
+          <w:tcPr>
+            <w:tcW w:w="5537" w:type="dxa"/>
+          </w:tcPr>
+          <w:p>
+            <w:pPr>
+              <w:pStyle w:val="NoSpacing"/>
+              <w:rPr>
+                <w:lang w:val="ru-RU"/>
+              </w:rPr>
+            </w:pPr>
+          </w:p>
+        </w:tc>
+        <w:tc>
+          <w:tcPr>
+            <w:tcW w:w="6575" w:type="dxa"/>
+          </w:tcPr>
+          <w:p>
+            <w:pPr>
+              <w:jc w:val="left"/>
+              <w:rPr>
+                <w:b/>
+                <w:bCs/>
+                <w:lang w:val="ru-RU"/>
+              </w:rPr>
+            </w:pPr>
+          </w:p>
+        </w:tc>
+      </w:tr>
+      <w:tr>
+        <w:tc>
+          <w:tcPr>
+            <w:tcW w:w="1172" w:type="dxa"/>
+          </w:tcPr>
+          <w:p>
+            <w:pPr>
+              <w:jc w:val="left"/>
+              <w:rPr>
+                <w:b/>
+                <w:bCs/>
+                <w:lang w:val="ru-RU"/>
+              </w:rPr>
+            </w:pPr>
+          </w:p>
+        </w:tc>
+        <w:tc>
+          <w:tcPr>
+            <w:tcW w:w="2255" w:type="dxa"/>
+          </w:tcPr>
+          <w:p>
+            <w:pPr>
+              <w:jc w:val="left"/>
+              <w:rPr>
+                <w:b/>
+                <w:bCs/>
+                <w:lang w:val="ru-RU"/>
+              </w:rPr>
+            </w:pPr>
+          </w:p>
+        </w:tc>
+        <w:tc>
+          <w:tcPr>
+            <w:tcW w:w="2590" w:type="dxa"/>
+          </w:tcPr>
+          <w:p>
+            <w:pPr>
+              <w:pStyle w:val="NoSpacing"/>
+              <w:rPr>
+                <w:lang w:val="ru-RU"/>
+              </w:rPr>
+            </w:pPr>
+            <w:r>
+              <w:rPr>
+                <w:lang w:val="ru-RU"/>
+              </w:rPr>
+              <w:t>Разработка принципиальной схемы</w:t>
+            </w:r>
+          </w:p>
+        </w:tc>
+        <w:tc>
+          <w:tcPr>
+            <w:tcW w:w="5537" w:type="dxa"/>
+          </w:tcPr>
+          <w:p>
+            <w:pPr>
+              <w:pStyle w:val="NoSpacing"/>
+              <w:rPr>
+                <w:lang w:val="ru-RU"/>
+              </w:rPr>
+            </w:pPr>
+            <w:r>
+              <w:rPr>
+                <w:lang w:val="ru-RU"/>
+              </w:rPr>
+              <w:t>На ос</w:t>
+            </w:r>
+            <w:r>
+              <w:rPr>
+                <w:lang w:val="ru-RU"/>
+              </w:rPr>
+              <w:t xml:space="preserve">нове функциональной </w:t>
+            </w:r>
+            <w:r>
+              <w:rPr>
+                <w:b/>
+                <w:bCs/>
+                <w:lang w:val="ru-RU"/>
+              </w:rPr>
+              <w:t>схемы</w:t>
+            </w:r>
+            <w:r>
+              <w:rPr>
+                <w:lang w:val="ru-RU"/>
+              </w:rPr>
+              <w:t xml:space="preserve"> платы рисуется принципиальная </w:t>
+            </w:r>
+            <w:r>
+              <w:rPr>
+                <w:b/>
+                <w:bCs/>
+                <w:lang w:val="ru-RU"/>
+              </w:rPr>
+              <w:t>схема</w:t>
+            </w:r>
+            <w:r>
+              <w:rPr>
+                <w:lang w:val="ru-RU"/>
+              </w:rPr>
+              <w:t xml:space="preserve"> платы. Функциональные </w:t>
+            </w:r>
+            <w:r>
+              <w:rPr>
+                <w:b/>
+                <w:bCs/>
+                <w:lang w:val="ru-RU"/>
+              </w:rPr>
+              <w:t>схемы</w:t>
+            </w:r>
+            <w:r>
+              <w:rPr>
+                <w:lang w:val="ru-RU"/>
+              </w:rPr>
+              <w:t xml:space="preserve"> решений (узлов) заменяются конкретными компонентами со всей необходимой обвязкой, </w:t>
+            </w:r>
+            <w:r>
+              <w:rPr>
+                <w:lang w:val="ru-RU"/>
+              </w:rPr>
+              <w:t>групповые</w:t>
+            </w:r>
+            <w:r>
+              <w:rPr>
+                <w:lang w:val="ru-RU"/>
+              </w:rPr>
+              <w:t xml:space="preserve"> </w:t>
+            </w:r>
+            <w:r>
+              <w:rPr>
+                <w:b/>
+                <w:bCs/>
+                <w:lang w:val="ru-RU"/>
+              </w:rPr>
+              <w:t>соединения</w:t>
+            </w:r>
+            <w:r>
+              <w:rPr>
+                <w:lang w:val="ru-RU"/>
+              </w:rPr>
+              <w:t xml:space="preserve"> </w:t>
+            </w:r>
+            <w:r>
+              <w:rPr>
+                <w:lang w:val="ru-RU"/>
+              </w:rPr>
+              <w:t xml:space="preserve">функциональных </w:t>
+            </w:r>
+            <w:r>
+              <w:rPr>
+                <w:lang w:val="ru-RU"/>
+              </w:rPr>
+              <w:t>схем</w:t>
+            </w:r>
+            <w:r>
+              <w:rPr>
+                <w:lang w:val="ru-RU"/>
+              </w:rPr>
+              <w:t xml:space="preserve"> заменяются индивидуальными </w:t>
+            </w:r>
+            <w:r>
+              <w:rPr>
+                <w:b/>
+                <w:bCs/>
+                <w:lang w:val="ru-RU"/>
+              </w:rPr>
+              <w:t>соединениями</w:t>
+            </w:r>
+            <w:r>
+              <w:rPr>
+                <w:lang w:val="ru-RU"/>
+              </w:rPr>
+              <w:t xml:space="preserve"> между конкретными выводами компонентов</w:t>
+            </w:r>
+            <w:r>
+              <w:rPr>
+                <w:lang w:val="ru-RU"/>
+              </w:rPr>
+              <w:t>.</w:t>
+            </w:r>
+          </w:p>
+          <w:p>
+            <w:pPr>
+              <w:pStyle w:val="NoSpacing"/>
+              <w:rPr>
+                <w:lang w:val="ru-RU"/>
+              </w:rPr>
+            </w:pPr>
+          </w:p>
+          <w:p>
+            <w:pPr>
+              <w:pStyle w:val="NoSpacing"/>
+              <w:rPr>
+                <w:lang w:val="ru-RU"/>
+              </w:rPr>
+            </w:pPr>
+            <w:r>
+              <w:rPr>
+                <w:lang w:val="ru-RU"/>
+              </w:rPr>
+              <w:t xml:space="preserve">Производится формальная </w:t>
+            </w:r>
+            <w:r>
+              <w:rPr>
+                <w:b/>
+                <w:bCs/>
+                <w:lang w:val="ru-RU"/>
+              </w:rPr>
+              <w:t>верификация</w:t>
+            </w:r>
+            <w:r>
+              <w:rPr>
+                <w:lang w:val="ru-RU"/>
+              </w:rPr>
+              <w:t xml:space="preserve"> </w:t>
+            </w:r>
+            <w:r>
+              <w:rPr>
+                <w:lang w:val="ru-RU"/>
+              </w:rPr>
+              <w:t>принципиальной</w:t>
+            </w:r>
+            <w:r>
+              <w:rPr>
+                <w:lang w:val="ru-RU"/>
+              </w:rPr>
+              <w:t xml:space="preserve"> схемы – проверка отсутствия смешения сигналов разного типа (силовых, высоковольтных, цифровых, импульсных, аналоговых, </w:t>
+            </w:r>
+            <w:r>
+              <w:rPr>
+                <w:lang w:val="ru-RU"/>
+              </w:rPr>
+              <w:t xml:space="preserve">разных по функциональному назначению сигналов </w:t>
+            </w:r>
+            <w:r>
+              <w:rPr>
+                <w:lang w:val="ru-RU"/>
+              </w:rPr>
+              <w:t>проводных интерфейсов разного типа), проверка согласованности направлений соединений и точек подключения на блоках, проверка допустимости множественных или отсутствующих подключений.</w:t>
+            </w:r>
+          </w:p>
+        </w:tc>
+        <w:tc>
+          <w:tcPr>
+            <w:tcW w:w="6575" w:type="dxa"/>
+          </w:tcPr>
+          <w:p>
+            <w:pPr>
+              <w:jc w:val="left"/>
+              <w:rPr>
+                <w:b/>
+                <w:bCs/>
+                <w:lang w:val="ru-RU"/>
+              </w:rPr>
+            </w:pPr>
+          </w:p>
+        </w:tc>
+      </w:tr>
+      <w:tr>
+        <w:tc>
+          <w:tcPr>
+            <w:tcW w:w="1172" w:type="dxa"/>
+          </w:tcPr>
+          <w:p>
+            <w:pPr>
+              <w:jc w:val="left"/>
+              <w:rPr>
+                <w:b/>
+                <w:bCs/>
+                <w:lang w:val="ru-RU"/>
+              </w:rPr>
+            </w:pPr>
+          </w:p>
+        </w:tc>
+        <w:tc>
+          <w:tcPr>
+            <w:tcW w:w="2255" w:type="dxa"/>
+          </w:tcPr>
+          <w:p>
+            <w:pPr>
+              <w:jc w:val="left"/>
+              <w:rPr>
+                <w:b/>
+                <w:bCs/>
+                <w:lang w:val="ru-RU"/>
+              </w:rPr>
+            </w:pPr>
+          </w:p>
+        </w:tc>
+        <w:tc>
+          <w:tcPr>
+            <w:tcW w:w="2590" w:type="dxa"/>
+          </w:tcPr>
+          <w:p>
+            <w:pPr>
+              <w:jc w:val="left"/>
+              <w:rPr>
+                <w:b/>
+                <w:bCs/>
+                <w:lang w:val="ru-RU"/>
+              </w:rPr>
+            </w:pPr>
+          </w:p>
+        </w:tc>
+        <w:tc>
+          <w:tcPr>
+            <w:tcW w:w="5537" w:type="dxa"/>
+          </w:tcPr>
+          <w:p>
+            <w:pPr>
+              <w:jc w:val="left"/>
+              <w:rPr>
+                <w:b/>
+                <w:bCs/>
+                <w:lang w:val="ru-RU"/>
+              </w:rPr>
+            </w:pPr>
+          </w:p>
+        </w:tc>
+        <w:tc>
+          <w:tcPr>
+            <w:tcW w:w="6575" w:type="dxa"/>
+          </w:tcPr>
+          <w:p>
+            <w:pPr>
+              <w:jc w:val="left"/>
+              <w:rPr>
+                <w:b/>
+                <w:bCs/>
+                <w:lang w:val="ru-RU"/>
+              </w:rPr>
+            </w:pPr>
+          </w:p>
+        </w:tc>
+      </w:tr>
+      <w:tr>
+        <w:tc>
+          <w:tcPr>
+            <w:tcW w:w="1172" w:type="dxa"/>
+          </w:tcPr>
+          <w:p>
+            <w:pPr>
+              <w:jc w:val="left"/>
+              <w:rPr>
+                <w:b/>
+                <w:bCs/>
+                <w:lang w:val="ru-RU"/>
+              </w:rPr>
+            </w:pPr>
+          </w:p>
+        </w:tc>
+        <w:tc>
+          <w:tcPr>
+            <w:tcW w:w="2255" w:type="dxa"/>
+          </w:tcPr>
+          <w:p>
+            <w:pPr>
+              <w:jc w:val="left"/>
+              <w:rPr>
+                <w:b/>
+                <w:bCs/>
+                <w:lang w:val="ru-RU"/>
+              </w:rPr>
+            </w:pPr>
+          </w:p>
+        </w:tc>
+        <w:tc>
+          <w:tcPr>
+            <w:tcW w:w="2590" w:type="dxa"/>
+          </w:tcPr>
+          <w:p>
+            <w:pPr>
+              <w:jc w:val="left"/>
+              <w:rPr>
+                <w:b/>
+                <w:bCs/>
+                <w:lang w:val="ru-RU"/>
+              </w:rPr>
+            </w:pPr>
+          </w:p>
+        </w:tc>
+        <w:tc>
+          <w:tcPr>
+            <w:tcW w:w="5537" w:type="dxa"/>
+          </w:tcPr>
+          <w:p>
+            <w:pPr>
+              <w:jc w:val="left"/>
+              <w:rPr>
+                <w:b/>
+                <w:bCs/>
+                <w:lang w:val="ru-RU"/>
+              </w:rPr>
+            </w:pPr>
+          </w:p>
+        </w:tc>
+        <w:tc>
+          <w:tcPr>
+            <w:tcW w:w="6575" w:type="dxa"/>
+          </w:tcPr>
+          <w:p>
+            <w:pPr>
+              <w:jc w:val="left"/>
+              <w:rPr>
+                <w:b/>
+                <w:bCs/>
+                <w:lang w:val="ru-RU"/>
+              </w:rPr>
+            </w:pPr>
+          </w:p>
+        </w:tc>
+      </w:tr>
+      <w:tr>
+        <w:tc>
+          <w:tcPr>
+            <w:tcW w:w="1172" w:type="dxa"/>
+          </w:tcPr>
+          <w:p>
+            <w:pPr>
+              <w:jc w:val="left"/>
+              <w:rPr>
+                <w:b/>
+                <w:bCs/>
+                <w:lang w:val="ru-RU"/>
+              </w:rPr>
+            </w:pPr>
+          </w:p>
+        </w:tc>
+        <w:tc>
+          <w:tcPr>
+            <w:tcW w:w="2255" w:type="dxa"/>
+          </w:tcPr>
+          <w:p>
+            <w:pPr>
+              <w:jc w:val="left"/>
+              <w:rPr>
+                <w:b/>
+                <w:bCs/>
+                <w:lang w:val="ru-RU"/>
+              </w:rPr>
+            </w:pPr>
+          </w:p>
+        </w:tc>
+        <w:tc>
+          <w:tcPr>
+            <w:tcW w:w="2590" w:type="dxa"/>
+          </w:tcPr>
+          <w:p>
+            <w:pPr>
+              <w:jc w:val="left"/>
+              <w:rPr>
+                <w:b/>
+                <w:bCs/>
+                <w:lang w:val="ru-RU"/>
+              </w:rPr>
+            </w:pPr>
+          </w:p>
+        </w:tc>
+        <w:tc>
+          <w:tcPr>
+            <w:tcW w:w="5537" w:type="dxa"/>
+          </w:tcPr>
+          <w:p>
+            <w:pPr>
+              <w:jc w:val="left"/>
+              <w:rPr>
+                <w:b/>
+                <w:bCs/>
+                <w:lang w:val="ru-RU"/>
+              </w:rPr>
+            </w:pPr>
+          </w:p>
+        </w:tc>
+        <w:tc>
+          <w:tcPr>
+            <w:tcW w:w="6575" w:type="dxa"/>
+          </w:tcPr>
+          <w:p>
+            <w:pPr>
+              <w:jc w:val="left"/>
+              <w:rPr>
+                <w:b/>
+                <w:bCs/>
+                <w:lang w:val="ru-RU"/>
+              </w:rPr>
+            </w:pPr>
+          </w:p>
+        </w:tc>
+      </w:tr>
+      <w:tr>
+        <w:tc>
+          <w:tcPr>
+            <w:tcW w:w="1172" w:type="dxa"/>
+          </w:tcPr>
+          <w:p>
+            <w:pPr>
+              <w:jc w:val="left"/>
+              <w:rPr>
+                <w:b/>
+                <w:bCs/>
+                <w:lang w:val="ru-RU"/>
+              </w:rPr>
+            </w:pPr>
+          </w:p>
+        </w:tc>
+        <w:tc>
+          <w:tcPr>
+            <w:tcW w:w="2255" w:type="dxa"/>
+          </w:tcPr>
+          <w:p>
+            <w:pPr>
+              <w:jc w:val="left"/>
+              <w:rPr>
+                <w:b/>
+                <w:bCs/>
+                <w:lang w:val="ru-RU"/>
+              </w:rPr>
+            </w:pPr>
+          </w:p>
+        </w:tc>
+        <w:tc>
+          <w:tcPr>
+            <w:tcW w:w="2590" w:type="dxa"/>
+          </w:tcPr>
+          <w:p>
+            <w:pPr>
+              <w:jc w:val="left"/>
+              <w:rPr>
+                <w:b/>
+                <w:bCs/>
+                <w:lang w:val="ru-RU"/>
+              </w:rPr>
+            </w:pPr>
+          </w:p>
+        </w:tc>
+        <w:tc>
+          <w:tcPr>
+            <w:tcW w:w="5537" w:type="dxa"/>
+          </w:tcPr>
+          <w:p>
+            <w:pPr>
+              <w:jc w:val="left"/>
+              <w:rPr>
+                <w:b/>
+                <w:bCs/>
+                <w:lang w:val="ru-RU"/>
+              </w:rPr>
+            </w:pPr>
+          </w:p>
+        </w:tc>
+        <w:tc>
+          <w:tcPr>
+            <w:tcW w:w="6575" w:type="dxa"/>
+          </w:tcPr>
+          <w:p>
+            <w:pPr>
+              <w:jc w:val="left"/>
+              <w:rPr>
+                <w:b/>
+                <w:bCs/>
+                <w:lang w:val="ru-RU"/>
+              </w:rPr>
+            </w:pPr>
+          </w:p>
+        </w:tc>
+      </w:tr>
+      <w:tr>
+        <w:tc>
+          <w:tcPr>
+            <w:tcW w:w="1172" w:type="dxa"/>
+          </w:tcPr>
+          <w:p>
+            <w:pPr>
+              <w:jc w:val="left"/>
+              <w:rPr>
+                <w:b/>
+                <w:bCs/>
+                <w:lang w:val="ru-RU"/>
+              </w:rPr>
+            </w:pPr>
+          </w:p>
+        </w:tc>
+        <w:tc>
+          <w:tcPr>
+            <w:tcW w:w="2255" w:type="dxa"/>
+          </w:tcPr>
+          <w:p>
+            <w:pPr>
+              <w:jc w:val="left"/>
+              <w:rPr>
+                <w:b/>
+                <w:bCs/>
+                <w:lang w:val="ru-RU"/>
+              </w:rPr>
+            </w:pPr>
+          </w:p>
+        </w:tc>
+        <w:tc>
+          <w:tcPr>
+            <w:tcW w:w="2590" w:type="dxa"/>
+          </w:tcPr>
+          <w:p>
+            <w:pPr>
+              <w:jc w:val="left"/>
+              <w:rPr>
+                <w:b/>
+                <w:bCs/>
+                <w:lang w:val="ru-RU"/>
+              </w:rPr>
+            </w:pPr>
+          </w:p>
+        </w:tc>
+        <w:tc>
+          <w:tcPr>
+            <w:tcW w:w="5537" w:type="dxa"/>
+          </w:tcPr>
+          <w:p>
+            <w:pPr>
+              <w:jc w:val="left"/>
+              <w:rPr>
+                <w:b/>
+                <w:bCs/>
+                <w:lang w:val="ru-RU"/>
+              </w:rPr>
+            </w:pPr>
+          </w:p>
+        </w:tc>
+        <w:tc>
+          <w:tcPr>
+            <w:tcW w:w="6575" w:type="dxa"/>
+          </w:tcPr>
+          <w:p>
+            <w:pPr>
+              <w:jc w:val="left"/>
+              <w:rPr>
+                <w:b/>
+                <w:bCs/>
+                <w:lang w:val="ru-RU"/>
+              </w:rPr>
+            </w:pPr>
+          </w:p>
+        </w:tc>
+      </w:tr>
+      <w:tr>
+        <w:tc>
+          <w:tcPr>
+            <w:tcW w:w="1172" w:type="dxa"/>
+          </w:tcPr>
+          <w:p>
+            <w:pPr>
+              <w:jc w:val="left"/>
+              <w:rPr>
+                <w:b/>
+                <w:bCs/>
+                <w:lang w:val="ru-RU"/>
+              </w:rPr>
+            </w:pPr>
+          </w:p>
+        </w:tc>
+        <w:tc>
+          <w:tcPr>
+            <w:tcW w:w="2255" w:type="dxa"/>
+          </w:tcPr>
+          <w:p>
+            <w:pPr>
+              <w:jc w:val="left"/>
+              <w:rPr>
+                <w:b/>
+                <w:bCs/>
+                <w:lang w:val="ru-RU"/>
+              </w:rPr>
+            </w:pPr>
+          </w:p>
+        </w:tc>
+        <w:tc>
+          <w:tcPr>
+            <w:tcW w:w="2590" w:type="dxa"/>
+          </w:tcPr>
+          <w:p>
+            <w:pPr>
+              <w:rPr>
+                <w:lang w:val="ru-RU"/>
+              </w:rPr>
+            </w:pPr>
+            <w:r>
+              <w:rPr>
+                <w:lang w:val="ru-RU"/>
+              </w:rPr>
+              <w:t>Статическое моделирование схемы</w:t>
+            </w:r>
+          </w:p>
+        </w:tc>
+        <w:tc>
+          <w:tcPr>
+            <w:tcW w:w="5537" w:type="dxa"/>
+          </w:tcPr>
+          <w:p>
+            <w:pPr>
+              <w:jc w:val="left"/>
+              <w:rPr>
+                <w:lang w:val="ru-RU"/>
+              </w:rPr>
+            </w:pPr>
+            <w:r>
+              <w:rPr>
+                <w:lang w:val="ru-RU"/>
+              </w:rPr>
+              <w:t>На осно</w:t>
+            </w:r>
+            <w:r>
+              <w:rPr>
+                <w:lang w:val="ru-RU"/>
+              </w:rPr>
+              <w:t>ве требований и общих соображений составляется перечень параметров платы, которые необходимо оценить путём статического моделирования.</w:t>
+            </w:r>
+          </w:p>
+          <w:p>
+            <w:pPr>
+              <w:jc w:val="left"/>
+              <w:rPr>
+                <w:lang w:val="ru-RU"/>
+              </w:rPr>
+            </w:pPr>
+          </w:p>
+          <w:p>
+            <w:pPr>
+              <w:jc w:val="left"/>
+              <w:rPr>
+                <w:lang w:val="en-US"/>
+              </w:rPr>
+            </w:pPr>
+            <w:r>
+              <w:rPr>
+                <w:lang w:val="ru-RU"/>
+              </w:rPr>
+              <w:t>На основе принципиальной схемы формируется модель</w:t>
+            </w:r>
+          </w:p>
+        </w:tc>
+        <w:tc>
+          <w:tcPr>
+            <w:tcW w:w="6575" w:type="dxa"/>
+          </w:tcPr>
+          <w:p>
+            <w:pPr>
+              <w:jc w:val="left"/>
+              <w:rPr>
+                <w:b/>
+                <w:bCs/>
+                <w:lang w:val="ru-RU"/>
+              </w:rPr>
+            </w:pPr>
+          </w:p>
+        </w:tc>
+      </w:tr>
+      <w:tr>
+        <w:tc>
+          <w:tcPr>
+            <w:tcW w:w="1172" w:type="dxa"/>
+          </w:tcPr>
+          <w:p>
+            <w:pPr>
+              <w:jc w:val="left"/>
+              <w:rPr>
+                <w:b/>
+                <w:bCs/>
+                <w:lang w:val="ru-RU"/>
+              </w:rPr>
+            </w:pPr>
+          </w:p>
+        </w:tc>
+        <w:tc>
+          <w:tcPr>
+            <w:tcW w:w="2255" w:type="dxa"/>
+          </w:tcPr>
+          <w:p>
+            <w:pPr>
+              <w:jc w:val="left"/>
+              <w:rPr>
+                <w:b/>
+                <w:bCs/>
+                <w:lang w:val="ru-RU"/>
+              </w:rPr>
+            </w:pPr>
+          </w:p>
+        </w:tc>
+        <w:tc>
+          <w:tcPr>
+            <w:tcW w:w="2590" w:type="dxa"/>
+          </w:tcPr>
+          <w:p>
+            <w:pPr>
+              <w:jc w:val="left"/>
+              <w:rPr>
+                <w:b/>
+                <w:bCs/>
+                <w:lang w:val="ru-RU"/>
+              </w:rPr>
+            </w:pPr>
+          </w:p>
+        </w:tc>
+        <w:tc>
+          <w:tcPr>
+            <w:tcW w:w="5537" w:type="dxa"/>
+          </w:tcPr>
+          <w:p>
+            <w:pPr>
+              <w:jc w:val="left"/>
+              <w:rPr>
+                <w:b/>
+                <w:bCs/>
+                <w:lang w:val="ru-RU"/>
+              </w:rPr>
+            </w:pPr>
+          </w:p>
+        </w:tc>
+        <w:tc>
+          <w:tcPr>
+            <w:tcW w:w="6575" w:type="dxa"/>
+          </w:tcPr>
+          <w:p>
+            <w:pPr>
+              <w:jc w:val="left"/>
+              <w:rPr>
+                <w:b/>
+                <w:bCs/>
+                <w:lang w:val="ru-RU"/>
+              </w:rPr>
+            </w:pPr>
+          </w:p>
+        </w:tc>
+      </w:tr>
+      <w:tr>
+        <w:tc>
+          <w:tcPr>
+            <w:tcW w:w="1172" w:type="dxa"/>
+          </w:tcPr>
+          <w:p>
+            <w:pPr>
+              <w:jc w:val="left"/>
+              <w:rPr>
+                <w:b/>
+                <w:bCs/>
+                <w:lang w:val="ru-RU"/>
+              </w:rPr>
+            </w:pPr>
+          </w:p>
+        </w:tc>
+        <w:tc>
+          <w:tcPr>
+            <w:tcW w:w="2255" w:type="dxa"/>
+          </w:tcPr>
+          <w:p>
+            <w:pPr>
+              <w:jc w:val="left"/>
+              <w:rPr>
+                <w:b/>
+                <w:bCs/>
+                <w:lang w:val="ru-RU"/>
+              </w:rPr>
+            </w:pPr>
+          </w:p>
+        </w:tc>
+        <w:tc>
+          <w:tcPr>
+            <w:tcW w:w="2590" w:type="dxa"/>
+          </w:tcPr>
+          <w:p>
+            <w:pPr>
+              <w:jc w:val="left"/>
+              <w:rPr>
+                <w:b/>
+                <w:bCs/>
+                <w:lang w:val="ru-RU"/>
+              </w:rPr>
+            </w:pPr>
+          </w:p>
+        </w:tc>
+        <w:tc>
+          <w:tcPr>
+            <w:tcW w:w="5537" w:type="dxa"/>
+          </w:tcPr>
+          <w:p>
+            <w:pPr>
+              <w:jc w:val="left"/>
+              <w:rPr>
+                <w:b/>
+                <w:bCs/>
+                <w:lang w:val="ru-RU"/>
+              </w:rPr>
+            </w:pPr>
+          </w:p>
+        </w:tc>
+        <w:tc>
+          <w:tcPr>
+            <w:tcW w:w="6575" w:type="dxa"/>
+          </w:tcPr>
+          <w:p>
+            <w:pPr>
+              <w:jc w:val="left"/>
+              <w:rPr>
+                <w:b/>
+                <w:bCs/>
+                <w:lang w:val="ru-RU"/>
+              </w:rPr>
+            </w:pPr>
+          </w:p>
+        </w:tc>
+      </w:tr>
+      <w:tr>
+        <w:tc>
+          <w:tcPr>
+            <w:tcW w:w="1172" w:type="dxa"/>
+          </w:tcPr>
+          <w:p>
+            <w:pPr>
+              <w:jc w:val="left"/>
+              <w:rPr>
+                <w:b/>
+                <w:bCs/>
+                <w:lang w:val="ru-RU"/>
+              </w:rPr>
+            </w:pPr>
+          </w:p>
+        </w:tc>
+        <w:tc>
+          <w:tcPr>
+            <w:tcW w:w="2255" w:type="dxa"/>
+          </w:tcPr>
+          <w:p>
+            <w:pPr>
+              <w:jc w:val="left"/>
+              <w:rPr>
+                <w:b/>
+                <w:bCs/>
+                <w:lang w:val="ru-RU"/>
+              </w:rPr>
+            </w:pPr>
+          </w:p>
+        </w:tc>
+        <w:tc>
+          <w:tcPr>
+            <w:tcW w:w="2590" w:type="dxa"/>
+          </w:tcPr>
+          <w:p>
+            <w:pPr>
+              <w:jc w:val="left"/>
+              <w:rPr>
+                <w:b/>
+                <w:bCs/>
+                <w:lang w:val="ru-RU"/>
+              </w:rPr>
+            </w:pPr>
+          </w:p>
+        </w:tc>
+        <w:tc>
+          <w:tcPr>
+            <w:tcW w:w="5537" w:type="dxa"/>
+          </w:tcPr>
+          <w:p>
+            <w:pPr>
+              <w:jc w:val="left"/>
+              <w:rPr>
+                <w:b/>
+                <w:bCs/>
+                <w:lang w:val="ru-RU"/>
+              </w:rPr>
+            </w:pPr>
+          </w:p>
+        </w:tc>
+        <w:tc>
+          <w:tcPr>
+            <w:tcW w:w="6575" w:type="dxa"/>
+          </w:tcPr>
+          <w:p>
+            <w:pPr>
+              <w:jc w:val="left"/>
+              <w:rPr>
+                <w:b/>
+                <w:bCs/>
+                <w:lang w:val="ru-RU"/>
+              </w:rPr>
+            </w:pPr>
+          </w:p>
+        </w:tc>
+      </w:tr>
+      <w:tr>
+        <w:tc>
+          <w:tcPr>
+            <w:tcW w:w="1172" w:type="dxa"/>
+          </w:tcPr>
+          <w:p>
+            <w:pPr>
+              <w:jc w:val="left"/>
+              <w:rPr>
+                <w:b/>
+                <w:bCs/>
+                <w:lang w:val="ru-RU"/>
+              </w:rPr>
+            </w:pPr>
+          </w:p>
+        </w:tc>
+        <w:tc>
+          <w:tcPr>
+            <w:tcW w:w="2255" w:type="dxa"/>
+          </w:tcPr>
+          <w:p>
+            <w:pPr>
+              <w:jc w:val="left"/>
+              <w:rPr>
+                <w:b/>
+                <w:bCs/>
+                <w:lang w:val="ru-RU"/>
+              </w:rPr>
+            </w:pPr>
+          </w:p>
+        </w:tc>
+        <w:tc>
+          <w:tcPr>
+            <w:tcW w:w="2590" w:type="dxa"/>
+          </w:tcPr>
+          <w:p>
+            <w:pPr>
+              <w:jc w:val="left"/>
+              <w:rPr>
+                <w:b/>
+                <w:bCs/>
+                <w:lang w:val="ru-RU"/>
+              </w:rPr>
+            </w:pPr>
+          </w:p>
+        </w:tc>
+        <w:tc>
+          <w:tcPr>
+            <w:tcW w:w="5537" w:type="dxa"/>
+          </w:tcPr>
+          <w:p>
+            <w:pPr>
+              <w:jc w:val="left"/>
+              <w:rPr>
+                <w:b/>
+                <w:bCs/>
+                <w:lang w:val="ru-RU"/>
+              </w:rPr>
+            </w:pPr>
+          </w:p>
+        </w:tc>
+        <w:tc>
+          <w:tcPr>
+            <w:tcW w:w="6575" w:type="dxa"/>
+          </w:tcPr>
+          <w:p>
+            <w:pPr>
+              <w:jc w:val="left"/>
+              <w:rPr>
+                <w:b/>
+                <w:bCs/>
+                <w:lang w:val="ru-RU"/>
+              </w:rPr>
+            </w:pPr>
+          </w:p>
+        </w:tc>
+      </w:tr>
+      <w:tr>
+        <w:tc>
+          <w:tcPr>
+            <w:tcW w:w="1172" w:type="dxa"/>
+          </w:tcPr>
+          <w:p>
+            <w:pPr>
+              <w:jc w:val="center"/>
+              <w:rPr>
+                <w:b/>
+                <w:bCs/>
+                <w:lang w:val="ru-RU"/>
+              </w:rPr>
+            </w:pPr>
+          </w:p>
+        </w:tc>
+        <w:tc>
+          <w:tcPr>
+            <w:tcW w:w="2255" w:type="dxa"/>
+          </w:tcPr>
+          <w:p>
+            <w:pPr>
+              <w:jc w:val="center"/>
+              <w:rPr>
+                <w:b/>
+                <w:bCs/>
+                <w:lang w:val="ru-RU"/>
+              </w:rPr>
+            </w:pPr>
+          </w:p>
+        </w:tc>
+        <w:tc>
+          <w:tcPr>
+            <w:tcW w:w="2590" w:type="dxa"/>
+          </w:tcPr>
+          <w:p>
+            <w:pPr>
+              <w:rPr>
+                <w:lang w:val="ru-RU"/>
+              </w:rPr>
+            </w:pPr>
+            <w:r>
+              <w:rPr>
+                <w:lang w:val="ru-RU"/>
+              </w:rPr>
+              <w:t>Статическое моделирование схемы</w:t>
             </w:r>
           </w:p>
           <w:p>
@@ -31778,7 +34268,7 @@
               <w:rPr>
                 <w:lang w:val="ru-RU"/>
               </w:rPr>
-              <w:t>Проверочный расчёт</w:t>
+              <w:t>Динамическое моделирование схемы</w:t>
             </w:r>
           </w:p>
           <w:p>
@@ -31796,7 +34286,7 @@
               <w:rPr>
                 <w:lang w:val="ru-RU"/>
               </w:rPr>
-              <w:t>Разработка принципиальной схемы</w:t>
+              <w:t>Конструирование платы</w:t>
             </w:r>
           </w:p>
           <w:p>
@@ -31814,7 +34304,7 @@
               <w:rPr>
                 <w:lang w:val="ru-RU"/>
               </w:rPr>
-              <w:t>Статическое моделирование схемы</w:t>
+              <w:t>Компоновка и трассировка платы</w:t>
             </w:r>
           </w:p>
           <w:p>
@@ -31832,7 +34322,7 @@
               <w:rPr>
                 <w:lang w:val="ru-RU"/>
               </w:rPr>
-              <w:t>Динамическое моделирование схемы</w:t>
+              <w:t>Анализ целостности сигналов</w:t>
             </w:r>
           </w:p>
           <w:p>
@@ -31850,7 +34340,7 @@
               <w:rPr>
                 <w:lang w:val="ru-RU"/>
               </w:rPr>
-              <w:t>Конструирование платы</w:t>
+              <w:t>Анализ плотности токов</w:t>
             </w:r>
           </w:p>
           <w:p>
@@ -31868,60 +34358,7 @@
               <w:rPr>
                 <w:lang w:val="ru-RU"/>
               </w:rPr>
-              <w:t>Компоновка и трассировка платы</w:t>
-            </w:r>
-          </w:p>
-          <w:p>
-            <w:pPr>
-              <w:pStyle w:val="ListParagraph"/>
-              <w:numPr>
-                <w:ilvl w:val="0"/>
-                <w:numId w:val="16"/>
-              </w:numPr>
-              <w:rPr>
-                <w:lang w:val="ru-RU"/>
-              </w:rPr>
-            </w:pPr>
-            <w:r>
-              <w:rPr>
-                <w:lang w:val="ru-RU"/>
-              </w:rPr>
-              <w:t>Анализ целостности сигналов</w:t>
-            </w:r>
-          </w:p>
-          <w:p>
-            <w:pPr>
-              <w:pStyle w:val="ListParagraph"/>
-              <w:numPr>
-                <w:ilvl w:val="0"/>
-                <w:numId w:val="16"/>
-              </w:numPr>
-              <w:rPr>
-                <w:lang w:val="ru-RU"/>
-              </w:rPr>
-            </w:pPr>
-            <w:r>
-              <w:rPr>
-                <w:lang w:val="ru-RU"/>
-              </w:rPr>
-              <w:t>Анализ плотности токов</w:t>
-            </w:r>
-          </w:p>
-          <w:p>
-            <w:pPr>
-              <w:pStyle w:val="ListParagraph"/>
-              <w:numPr>
-                <w:ilvl w:val="0"/>
-                <w:numId w:val="16"/>
-              </w:numPr>
-              <w:rPr>
-                <w:lang w:val="ru-RU"/>
-              </w:rPr>
-            </w:pPr>
-            <w:r>
-              <w:rPr>
-                <w:lang w:val="ru-RU"/>
-              </w:rPr>
+              <w:lastRenderedPageBreak/>
               <w:t>Тепловое моделирование платы</w:t>
             </w:r>
           </w:p>
@@ -31938,22 +34375,22 @@
         </w:tc>
         <w:tc>
           <w:tcPr>
-            <w:tcW w:w="5549" w:type="dxa"/>
-          </w:tcPr>
-          <w:p>
-            <w:pPr>
-              <w:jc w:val="center"/>
-              <w:rPr>
-                <w:b/>
-                <w:bCs/>
-                <w:lang w:val="ru-RU"/>
-              </w:rPr>
-            </w:pPr>
-          </w:p>
-        </w:tc>
-        <w:tc>
-          <w:tcPr>
-            <w:tcW w:w="6592" w:type="dxa"/>
+            <w:tcW w:w="5537" w:type="dxa"/>
+          </w:tcPr>
+          <w:p>
+            <w:pPr>
+              <w:jc w:val="left"/>
+              <w:rPr>
+                <w:b/>
+                <w:bCs/>
+                <w:lang w:val="ru-RU"/>
+              </w:rPr>
+            </w:pPr>
+          </w:p>
+        </w:tc>
+        <w:tc>
+          <w:tcPr>
+            <w:tcW w:w="6575" w:type="dxa"/>
           </w:tcPr>
           <w:p>
             <w:pPr>
@@ -31970,7 +34407,7 @@
       <w:tr>
         <w:tc>
           <w:tcPr>
-            <w:tcW w:w="1174" w:type="dxa"/>
+            <w:tcW w:w="1172" w:type="dxa"/>
           </w:tcPr>
           <w:p>
             <w:pPr>
@@ -31985,7 +34422,7 @@
         </w:tc>
         <w:tc>
           <w:tcPr>
-            <w:tcW w:w="2259" w:type="dxa"/>
+            <w:tcW w:w="2255" w:type="dxa"/>
           </w:tcPr>
           <w:p>
             <w:pPr>
@@ -32000,7 +34437,7 @@
         </w:tc>
         <w:tc>
           <w:tcPr>
-            <w:tcW w:w="2555" w:type="dxa"/>
+            <w:tcW w:w="2590" w:type="dxa"/>
           </w:tcPr>
           <w:p>
             <w:pPr>
@@ -32015,7 +34452,7 @@
         </w:tc>
         <w:tc>
           <w:tcPr>
-            <w:tcW w:w="5549" w:type="dxa"/>
+            <w:tcW w:w="5537" w:type="dxa"/>
           </w:tcPr>
           <w:p>
             <w:pPr>
@@ -32030,7 +34467,7 @@
         </w:tc>
         <w:tc>
           <w:tcPr>
-            <w:tcW w:w="6592" w:type="dxa"/>
+            <w:tcW w:w="6575" w:type="dxa"/>
           </w:tcPr>
           <w:p>
             <w:pPr>
@@ -32047,7 +34484,7 @@
       <w:tr>
         <w:tc>
           <w:tcPr>
-            <w:tcW w:w="1174" w:type="dxa"/>
+            <w:tcW w:w="1172" w:type="dxa"/>
           </w:tcPr>
           <w:p>
             <w:pPr>
@@ -32062,7 +34499,7 @@
         </w:tc>
         <w:tc>
           <w:tcPr>
-            <w:tcW w:w="2259" w:type="dxa"/>
+            <w:tcW w:w="2255" w:type="dxa"/>
           </w:tcPr>
           <w:p>
             <w:pPr>
@@ -32077,7 +34514,7 @@
         </w:tc>
         <w:tc>
           <w:tcPr>
-            <w:tcW w:w="2555" w:type="dxa"/>
+            <w:tcW w:w="2590" w:type="dxa"/>
           </w:tcPr>
           <w:p>
             <w:pPr>
@@ -32092,7 +34529,7 @@
         </w:tc>
         <w:tc>
           <w:tcPr>
-            <w:tcW w:w="5549" w:type="dxa"/>
+            <w:tcW w:w="5537" w:type="dxa"/>
           </w:tcPr>
           <w:p>
             <w:pPr>
@@ -32107,7 +34544,7 @@
         </w:tc>
         <w:tc>
           <w:tcPr>
-            <w:tcW w:w="6592" w:type="dxa"/>
+            <w:tcW w:w="6575" w:type="dxa"/>
           </w:tcPr>
           <w:p>
             <w:pPr>
@@ -32124,7 +34561,7 @@
       <w:tr>
         <w:tc>
           <w:tcPr>
-            <w:tcW w:w="1174" w:type="dxa"/>
+            <w:tcW w:w="1172" w:type="dxa"/>
           </w:tcPr>
           <w:p>
             <w:pPr>
@@ -32139,7 +34576,7 @@
         </w:tc>
         <w:tc>
           <w:tcPr>
-            <w:tcW w:w="2259" w:type="dxa"/>
+            <w:tcW w:w="2255" w:type="dxa"/>
           </w:tcPr>
           <w:p>
             <w:pPr>
@@ -32154,7 +34591,7 @@
         </w:tc>
         <w:tc>
           <w:tcPr>
-            <w:tcW w:w="2555" w:type="dxa"/>
+            <w:tcW w:w="2590" w:type="dxa"/>
           </w:tcPr>
           <w:p>
             <w:pPr>
@@ -32169,7 +34606,7 @@
         </w:tc>
         <w:tc>
           <w:tcPr>
-            <w:tcW w:w="5549" w:type="dxa"/>
+            <w:tcW w:w="5537" w:type="dxa"/>
           </w:tcPr>
           <w:p>
             <w:pPr>
@@ -32184,7 +34621,7 @@
         </w:tc>
         <w:tc>
           <w:tcPr>
-            <w:tcW w:w="6592" w:type="dxa"/>
+            <w:tcW w:w="6575" w:type="dxa"/>
           </w:tcPr>
           <w:p>
             <w:pPr>
@@ -32201,7 +34638,7 @@
       <w:tr>
         <w:tc>
           <w:tcPr>
-            <w:tcW w:w="1174" w:type="dxa"/>
+            <w:tcW w:w="1172" w:type="dxa"/>
           </w:tcPr>
           <w:p>
             <w:pPr>
@@ -32216,7 +34653,7 @@
         </w:tc>
         <w:tc>
           <w:tcPr>
-            <w:tcW w:w="2259" w:type="dxa"/>
+            <w:tcW w:w="2255" w:type="dxa"/>
           </w:tcPr>
           <w:p>
             <w:pPr>
@@ -32231,7 +34668,7 @@
         </w:tc>
         <w:tc>
           <w:tcPr>
-            <w:tcW w:w="2555" w:type="dxa"/>
+            <w:tcW w:w="2590" w:type="dxa"/>
           </w:tcPr>
           <w:p>
             <w:pPr>
@@ -32246,7 +34683,7 @@
         </w:tc>
         <w:tc>
           <w:tcPr>
-            <w:tcW w:w="5549" w:type="dxa"/>
+            <w:tcW w:w="5537" w:type="dxa"/>
           </w:tcPr>
           <w:p>
             <w:pPr>
@@ -32261,7 +34698,7 @@
         </w:tc>
         <w:tc>
           <w:tcPr>
-            <w:tcW w:w="6592" w:type="dxa"/>
+            <w:tcW w:w="6575" w:type="dxa"/>
           </w:tcPr>
           <w:p>
             <w:pPr>
@@ -32278,7 +34715,7 @@
       <w:tr>
         <w:tc>
           <w:tcPr>
-            <w:tcW w:w="1174" w:type="dxa"/>
+            <w:tcW w:w="1172" w:type="dxa"/>
           </w:tcPr>
           <w:p>
             <w:pPr>
@@ -32293,7 +34730,7 @@
         </w:tc>
         <w:tc>
           <w:tcPr>
-            <w:tcW w:w="2259" w:type="dxa"/>
+            <w:tcW w:w="2255" w:type="dxa"/>
           </w:tcPr>
           <w:p>
             <w:pPr>
@@ -32308,7 +34745,7 @@
         </w:tc>
         <w:tc>
           <w:tcPr>
-            <w:tcW w:w="2555" w:type="dxa"/>
+            <w:tcW w:w="2590" w:type="dxa"/>
           </w:tcPr>
           <w:p>
             <w:pPr>
@@ -32323,7 +34760,7 @@
         </w:tc>
         <w:tc>
           <w:tcPr>
-            <w:tcW w:w="5549" w:type="dxa"/>
+            <w:tcW w:w="5537" w:type="dxa"/>
           </w:tcPr>
           <w:p>
             <w:pPr>
@@ -32338,7 +34775,7 @@
         </w:tc>
         <w:tc>
           <w:tcPr>
-            <w:tcW w:w="6592" w:type="dxa"/>
+            <w:tcW w:w="6575" w:type="dxa"/>
           </w:tcPr>
           <w:p>
             <w:pPr>
@@ -32355,7 +34792,7 @@
       <w:tr>
         <w:tc>
           <w:tcPr>
-            <w:tcW w:w="1174" w:type="dxa"/>
+            <w:tcW w:w="1172" w:type="dxa"/>
           </w:tcPr>
           <w:p>
             <w:pPr>
@@ -32370,7 +34807,7 @@
         </w:tc>
         <w:tc>
           <w:tcPr>
-            <w:tcW w:w="2259" w:type="dxa"/>
+            <w:tcW w:w="2255" w:type="dxa"/>
           </w:tcPr>
           <w:p>
             <w:pPr>
@@ -32385,7 +34822,7 @@
         </w:tc>
         <w:tc>
           <w:tcPr>
-            <w:tcW w:w="2555" w:type="dxa"/>
+            <w:tcW w:w="2590" w:type="dxa"/>
           </w:tcPr>
           <w:p>
             <w:pPr>
@@ -32400,7 +34837,7 @@
         </w:tc>
         <w:tc>
           <w:tcPr>
-            <w:tcW w:w="5549" w:type="dxa"/>
+            <w:tcW w:w="5537" w:type="dxa"/>
           </w:tcPr>
           <w:p>
             <w:pPr>
@@ -32415,7 +34852,7 @@
         </w:tc>
         <w:tc>
           <w:tcPr>
-            <w:tcW w:w="6592" w:type="dxa"/>
+            <w:tcW w:w="6575" w:type="dxa"/>
           </w:tcPr>
           <w:p>
             <w:pPr>
@@ -32432,7 +34869,7 @@
       <w:tr>
         <w:tc>
           <w:tcPr>
-            <w:tcW w:w="1174" w:type="dxa"/>
+            <w:tcW w:w="1172" w:type="dxa"/>
           </w:tcPr>
           <w:p>
             <w:pPr>
@@ -32447,7 +34884,7 @@
         </w:tc>
         <w:tc>
           <w:tcPr>
-            <w:tcW w:w="2259" w:type="dxa"/>
+            <w:tcW w:w="2255" w:type="dxa"/>
           </w:tcPr>
           <w:p>
             <w:pPr>
@@ -32462,7 +34899,7 @@
         </w:tc>
         <w:tc>
           <w:tcPr>
-            <w:tcW w:w="2555" w:type="dxa"/>
+            <w:tcW w:w="2590" w:type="dxa"/>
           </w:tcPr>
           <w:p>
             <w:pPr>
@@ -32477,7 +34914,7 @@
         </w:tc>
         <w:tc>
           <w:tcPr>
-            <w:tcW w:w="5549" w:type="dxa"/>
+            <w:tcW w:w="5537" w:type="dxa"/>
           </w:tcPr>
           <w:p>
             <w:pPr>
@@ -32492,7 +34929,7 @@
         </w:tc>
         <w:tc>
           <w:tcPr>
-            <w:tcW w:w="6592" w:type="dxa"/>
+            <w:tcW w:w="6575" w:type="dxa"/>
           </w:tcPr>
           <w:p>
             <w:pPr>
@@ -32509,7 +34946,7 @@
       <w:tr>
         <w:tc>
           <w:tcPr>
-            <w:tcW w:w="1174" w:type="dxa"/>
+            <w:tcW w:w="1172" w:type="dxa"/>
           </w:tcPr>
           <w:p>
             <w:pPr>
@@ -32524,7 +34961,7 @@
         </w:tc>
         <w:tc>
           <w:tcPr>
-            <w:tcW w:w="2259" w:type="dxa"/>
+            <w:tcW w:w="2255" w:type="dxa"/>
           </w:tcPr>
           <w:p>
             <w:pPr>
@@ -32539,7 +34976,7 @@
         </w:tc>
         <w:tc>
           <w:tcPr>
-            <w:tcW w:w="2555" w:type="dxa"/>
+            <w:tcW w:w="2590" w:type="dxa"/>
           </w:tcPr>
           <w:p>
             <w:pPr>
@@ -32554,7 +34991,7 @@
         </w:tc>
         <w:tc>
           <w:tcPr>
-            <w:tcW w:w="5549" w:type="dxa"/>
+            <w:tcW w:w="5537" w:type="dxa"/>
           </w:tcPr>
           <w:p>
             <w:pPr>
@@ -32569,7 +35006,7 @@
         </w:tc>
         <w:tc>
           <w:tcPr>
-            <w:tcW w:w="6592" w:type="dxa"/>
+            <w:tcW w:w="6575" w:type="dxa"/>
           </w:tcPr>
           <w:p>
             <w:pPr>
@@ -32586,7 +35023,7 @@
       <w:tr>
         <w:tc>
           <w:tcPr>
-            <w:tcW w:w="1174" w:type="dxa"/>
+            <w:tcW w:w="1172" w:type="dxa"/>
           </w:tcPr>
           <w:p>
             <w:pPr>
@@ -32601,7 +35038,7 @@
         </w:tc>
         <w:tc>
           <w:tcPr>
-            <w:tcW w:w="2259" w:type="dxa"/>
+            <w:tcW w:w="2255" w:type="dxa"/>
           </w:tcPr>
           <w:p>
             <w:pPr>
@@ -32616,7 +35053,7 @@
         </w:tc>
         <w:tc>
           <w:tcPr>
-            <w:tcW w:w="2555" w:type="dxa"/>
+            <w:tcW w:w="2590" w:type="dxa"/>
           </w:tcPr>
           <w:p>
             <w:pPr>
@@ -32631,7 +35068,7 @@
         </w:tc>
         <w:tc>
           <w:tcPr>
-            <w:tcW w:w="5549" w:type="dxa"/>
+            <w:tcW w:w="5537" w:type="dxa"/>
           </w:tcPr>
           <w:p>
             <w:pPr>
@@ -32646,7 +35083,7 @@
         </w:tc>
         <w:tc>
           <w:tcPr>
-            <w:tcW w:w="6592" w:type="dxa"/>
+            <w:tcW w:w="6575" w:type="dxa"/>
           </w:tcPr>
           <w:p>
             <w:pPr>
@@ -32663,7 +35100,7 @@
       <w:tr>
         <w:tc>
           <w:tcPr>
-            <w:tcW w:w="1174" w:type="dxa"/>
+            <w:tcW w:w="1172" w:type="dxa"/>
           </w:tcPr>
           <w:p>
             <w:pPr>
@@ -32678,7 +35115,7 @@
         </w:tc>
         <w:tc>
           <w:tcPr>
-            <w:tcW w:w="2259" w:type="dxa"/>
+            <w:tcW w:w="2255" w:type="dxa"/>
           </w:tcPr>
           <w:p>
             <w:pPr>
@@ -32693,7 +35130,7 @@
         </w:tc>
         <w:tc>
           <w:tcPr>
-            <w:tcW w:w="2555" w:type="dxa"/>
+            <w:tcW w:w="2590" w:type="dxa"/>
           </w:tcPr>
           <w:p>
             <w:pPr>
@@ -32708,7 +35145,7 @@
         </w:tc>
         <w:tc>
           <w:tcPr>
-            <w:tcW w:w="5549" w:type="dxa"/>
+            <w:tcW w:w="5537" w:type="dxa"/>
           </w:tcPr>
           <w:p>
             <w:pPr>
@@ -32723,7 +35160,7 @@
         </w:tc>
         <w:tc>
           <w:tcPr>
-            <w:tcW w:w="6592" w:type="dxa"/>
+            <w:tcW w:w="6575" w:type="dxa"/>
           </w:tcPr>
           <w:p>
             <w:pPr>
@@ -32740,7 +35177,7 @@
       <w:tr>
         <w:tc>
           <w:tcPr>
-            <w:tcW w:w="1174" w:type="dxa"/>
+            <w:tcW w:w="1172" w:type="dxa"/>
           </w:tcPr>
           <w:p>
             <w:pPr>
@@ -32755,7 +35192,7 @@
         </w:tc>
         <w:tc>
           <w:tcPr>
-            <w:tcW w:w="2259" w:type="dxa"/>
+            <w:tcW w:w="2255" w:type="dxa"/>
           </w:tcPr>
           <w:p>
             <w:pPr>
@@ -32770,7 +35207,7 @@
         </w:tc>
         <w:tc>
           <w:tcPr>
-            <w:tcW w:w="2555" w:type="dxa"/>
+            <w:tcW w:w="2590" w:type="dxa"/>
           </w:tcPr>
           <w:p>
             <w:pPr>
@@ -32785,7 +35222,7 @@
         </w:tc>
         <w:tc>
           <w:tcPr>
-            <w:tcW w:w="5549" w:type="dxa"/>
+            <w:tcW w:w="5537" w:type="dxa"/>
           </w:tcPr>
           <w:p>
             <w:pPr>
@@ -32800,7 +35237,7 @@
         </w:tc>
         <w:tc>
           <w:tcPr>
-            <w:tcW w:w="6592" w:type="dxa"/>
+            <w:tcW w:w="6575" w:type="dxa"/>
           </w:tcPr>
           <w:p>
             <w:pPr>
@@ -32817,7 +35254,7 @@
       <w:tr>
         <w:tc>
           <w:tcPr>
-            <w:tcW w:w="1174" w:type="dxa"/>
+            <w:tcW w:w="1172" w:type="dxa"/>
           </w:tcPr>
           <w:p>
             <w:pPr>
@@ -32832,7 +35269,7 @@
         </w:tc>
         <w:tc>
           <w:tcPr>
-            <w:tcW w:w="2259" w:type="dxa"/>
+            <w:tcW w:w="2255" w:type="dxa"/>
           </w:tcPr>
           <w:p>
             <w:pPr>
@@ -32847,7 +35284,7 @@
         </w:tc>
         <w:tc>
           <w:tcPr>
-            <w:tcW w:w="2555" w:type="dxa"/>
+            <w:tcW w:w="2590" w:type="dxa"/>
           </w:tcPr>
           <w:p>
             <w:pPr>
@@ -32862,7 +35299,7 @@
         </w:tc>
         <w:tc>
           <w:tcPr>
-            <w:tcW w:w="5549" w:type="dxa"/>
+            <w:tcW w:w="5537" w:type="dxa"/>
           </w:tcPr>
           <w:p>
             <w:pPr>
@@ -32877,7 +35314,7 @@
         </w:tc>
         <w:tc>
           <w:tcPr>
-            <w:tcW w:w="6592" w:type="dxa"/>
+            <w:tcW w:w="6575" w:type="dxa"/>
           </w:tcPr>
           <w:p>
             <w:pPr>
@@ -32894,7 +35331,7 @@
       <w:tr>
         <w:tc>
           <w:tcPr>
-            <w:tcW w:w="1174" w:type="dxa"/>
+            <w:tcW w:w="1172" w:type="dxa"/>
           </w:tcPr>
           <w:p>
             <w:pPr>
@@ -32909,7 +35346,7 @@
         </w:tc>
         <w:tc>
           <w:tcPr>
-            <w:tcW w:w="2259" w:type="dxa"/>
+            <w:tcW w:w="2255" w:type="dxa"/>
           </w:tcPr>
           <w:p>
             <w:pPr>
@@ -32924,7 +35361,7 @@
         </w:tc>
         <w:tc>
           <w:tcPr>
-            <w:tcW w:w="2555" w:type="dxa"/>
+            <w:tcW w:w="2590" w:type="dxa"/>
           </w:tcPr>
           <w:p>
             <w:pPr>
@@ -32939,7 +35376,7 @@
         </w:tc>
         <w:tc>
           <w:tcPr>
-            <w:tcW w:w="5549" w:type="dxa"/>
+            <w:tcW w:w="5537" w:type="dxa"/>
           </w:tcPr>
           <w:p>
             <w:pPr>
@@ -32954,7 +35391,7 @@
         </w:tc>
         <w:tc>
           <w:tcPr>
-            <w:tcW w:w="6592" w:type="dxa"/>
+            <w:tcW w:w="6575" w:type="dxa"/>
           </w:tcPr>
           <w:p>
             <w:pPr>
@@ -32971,7 +35408,7 @@
       <w:tr>
         <w:tc>
           <w:tcPr>
-            <w:tcW w:w="1174" w:type="dxa"/>
+            <w:tcW w:w="1172" w:type="dxa"/>
           </w:tcPr>
           <w:p>
             <w:pPr>
@@ -32986,7 +35423,7 @@
         </w:tc>
         <w:tc>
           <w:tcPr>
-            <w:tcW w:w="2259" w:type="dxa"/>
+            <w:tcW w:w="2255" w:type="dxa"/>
           </w:tcPr>
           <w:p>
             <w:pPr>
@@ -33001,7 +35438,7 @@
         </w:tc>
         <w:tc>
           <w:tcPr>
-            <w:tcW w:w="2555" w:type="dxa"/>
+            <w:tcW w:w="2590" w:type="dxa"/>
           </w:tcPr>
           <w:p>
             <w:pPr>
@@ -33016,7 +35453,7 @@
         </w:tc>
         <w:tc>
           <w:tcPr>
-            <w:tcW w:w="5549" w:type="dxa"/>
+            <w:tcW w:w="5537" w:type="dxa"/>
           </w:tcPr>
           <w:p>
             <w:pPr>
@@ -33031,7 +35468,7 @@
         </w:tc>
         <w:tc>
           <w:tcPr>
-            <w:tcW w:w="6592" w:type="dxa"/>
+            <w:tcW w:w="6575" w:type="dxa"/>
           </w:tcPr>
           <w:p>
             <w:pPr>
@@ -33048,7 +35485,7 @@
       <w:tr>
         <w:tc>
           <w:tcPr>
-            <w:tcW w:w="1174" w:type="dxa"/>
+            <w:tcW w:w="1172" w:type="dxa"/>
           </w:tcPr>
           <w:p>
             <w:pPr>
@@ -33063,7 +35500,7 @@
         </w:tc>
         <w:tc>
           <w:tcPr>
-            <w:tcW w:w="2259" w:type="dxa"/>
+            <w:tcW w:w="2255" w:type="dxa"/>
           </w:tcPr>
           <w:p>
             <w:pPr>
@@ -33078,7 +35515,7 @@
         </w:tc>
         <w:tc>
           <w:tcPr>
-            <w:tcW w:w="2555" w:type="dxa"/>
+            <w:tcW w:w="2590" w:type="dxa"/>
           </w:tcPr>
           <w:p>
             <w:pPr>
@@ -33093,7 +35530,7 @@
         </w:tc>
         <w:tc>
           <w:tcPr>
-            <w:tcW w:w="5549" w:type="dxa"/>
+            <w:tcW w:w="5537" w:type="dxa"/>
           </w:tcPr>
           <w:p>
             <w:pPr>
@@ -33108,7 +35545,7 @@
         </w:tc>
         <w:tc>
           <w:tcPr>
-            <w:tcW w:w="6592" w:type="dxa"/>
+            <w:tcW w:w="6575" w:type="dxa"/>
           </w:tcPr>
           <w:p>
             <w:pPr>
@@ -33125,7 +35562,7 @@
       <w:tr>
         <w:tc>
           <w:tcPr>
-            <w:tcW w:w="1174" w:type="dxa"/>
+            <w:tcW w:w="1172" w:type="dxa"/>
           </w:tcPr>
           <w:p>
             <w:pPr>
@@ -33140,7 +35577,7 @@
         </w:tc>
         <w:tc>
           <w:tcPr>
-            <w:tcW w:w="2259" w:type="dxa"/>
+            <w:tcW w:w="2255" w:type="dxa"/>
           </w:tcPr>
           <w:p>
             <w:pPr>
@@ -33155,7 +35592,7 @@
         </w:tc>
         <w:tc>
           <w:tcPr>
-            <w:tcW w:w="2555" w:type="dxa"/>
+            <w:tcW w:w="2590" w:type="dxa"/>
           </w:tcPr>
           <w:p>
             <w:pPr>
@@ -33170,7 +35607,7 @@
         </w:tc>
         <w:tc>
           <w:tcPr>
-            <w:tcW w:w="5549" w:type="dxa"/>
+            <w:tcW w:w="5537" w:type="dxa"/>
           </w:tcPr>
           <w:p>
             <w:pPr>
@@ -33185,7 +35622,7 @@
         </w:tc>
         <w:tc>
           <w:tcPr>
-            <w:tcW w:w="6592" w:type="dxa"/>
+            <w:tcW w:w="6575" w:type="dxa"/>
           </w:tcPr>
           <w:p>
             <w:pPr>
@@ -33202,7 +35639,7 @@
       <w:tr>
         <w:tc>
           <w:tcPr>
-            <w:tcW w:w="1174" w:type="dxa"/>
+            <w:tcW w:w="1172" w:type="dxa"/>
           </w:tcPr>
           <w:p>
             <w:pPr>
@@ -33217,7 +35654,7 @@
         </w:tc>
         <w:tc>
           <w:tcPr>
-            <w:tcW w:w="2259" w:type="dxa"/>
+            <w:tcW w:w="2255" w:type="dxa"/>
           </w:tcPr>
           <w:p>
             <w:pPr>
@@ -33232,7 +35669,7 @@
         </w:tc>
         <w:tc>
           <w:tcPr>
-            <w:tcW w:w="2555" w:type="dxa"/>
+            <w:tcW w:w="2590" w:type="dxa"/>
           </w:tcPr>
           <w:p>
             <w:pPr>
@@ -33247,7 +35684,7 @@
         </w:tc>
         <w:tc>
           <w:tcPr>
-            <w:tcW w:w="5549" w:type="dxa"/>
+            <w:tcW w:w="5537" w:type="dxa"/>
           </w:tcPr>
           <w:p>
             <w:pPr>
@@ -33262,7 +35699,7 @@
         </w:tc>
         <w:tc>
           <w:tcPr>
-            <w:tcW w:w="6592" w:type="dxa"/>
+            <w:tcW w:w="6575" w:type="dxa"/>
           </w:tcPr>
           <w:p>
             <w:pPr>
@@ -33279,7 +35716,7 @@
       <w:tr>
         <w:tc>
           <w:tcPr>
-            <w:tcW w:w="1174" w:type="dxa"/>
+            <w:tcW w:w="1172" w:type="dxa"/>
           </w:tcPr>
           <w:p>
             <w:pPr>
@@ -33294,7 +35731,7 @@
         </w:tc>
         <w:tc>
           <w:tcPr>
-            <w:tcW w:w="2259" w:type="dxa"/>
+            <w:tcW w:w="2255" w:type="dxa"/>
           </w:tcPr>
           <w:p>
             <w:pPr>
@@ -33309,7 +35746,7 @@
         </w:tc>
         <w:tc>
           <w:tcPr>
-            <w:tcW w:w="2555" w:type="dxa"/>
+            <w:tcW w:w="2590" w:type="dxa"/>
           </w:tcPr>
           <w:p>
             <w:pPr>
@@ -33324,7 +35761,7 @@
         </w:tc>
         <w:tc>
           <w:tcPr>
-            <w:tcW w:w="5549" w:type="dxa"/>
+            <w:tcW w:w="5537" w:type="dxa"/>
           </w:tcPr>
           <w:p>
             <w:pPr>
@@ -33339,7 +35776,7 @@
         </w:tc>
         <w:tc>
           <w:tcPr>
-            <w:tcW w:w="6592" w:type="dxa"/>
+            <w:tcW w:w="6575" w:type="dxa"/>
           </w:tcPr>
           <w:p>
             <w:pPr>
@@ -33356,7 +35793,7 @@
       <w:tr>
         <w:tc>
           <w:tcPr>
-            <w:tcW w:w="1174" w:type="dxa"/>
+            <w:tcW w:w="1172" w:type="dxa"/>
           </w:tcPr>
           <w:p>
             <w:pPr>
@@ -33371,7 +35808,7 @@
         </w:tc>
         <w:tc>
           <w:tcPr>
-            <w:tcW w:w="2259" w:type="dxa"/>
+            <w:tcW w:w="2255" w:type="dxa"/>
           </w:tcPr>
           <w:p>
             <w:pPr>
@@ -33386,7 +35823,7 @@
         </w:tc>
         <w:tc>
           <w:tcPr>
-            <w:tcW w:w="2555" w:type="dxa"/>
+            <w:tcW w:w="2590" w:type="dxa"/>
           </w:tcPr>
           <w:p>
             <w:pPr>
@@ -33401,7 +35838,7 @@
         </w:tc>
         <w:tc>
           <w:tcPr>
-            <w:tcW w:w="5549" w:type="dxa"/>
+            <w:tcW w:w="5537" w:type="dxa"/>
           </w:tcPr>
           <w:p>
             <w:pPr>
@@ -33416,7 +35853,7 @@
         </w:tc>
         <w:tc>
           <w:tcPr>
-            <w:tcW w:w="6592" w:type="dxa"/>
+            <w:tcW w:w="6575" w:type="dxa"/>
           </w:tcPr>
           <w:p>
             <w:pPr>
@@ -33433,7 +35870,7 @@
       <w:tr>
         <w:tc>
           <w:tcPr>
-            <w:tcW w:w="1174" w:type="dxa"/>
+            <w:tcW w:w="1172" w:type="dxa"/>
           </w:tcPr>
           <w:p>
             <w:pPr>
@@ -33448,7 +35885,7 @@
         </w:tc>
         <w:tc>
           <w:tcPr>
-            <w:tcW w:w="2259" w:type="dxa"/>
+            <w:tcW w:w="2255" w:type="dxa"/>
           </w:tcPr>
           <w:p>
             <w:pPr>
@@ -33463,7 +35900,7 @@
         </w:tc>
         <w:tc>
           <w:tcPr>
-            <w:tcW w:w="2555" w:type="dxa"/>
+            <w:tcW w:w="2590" w:type="dxa"/>
           </w:tcPr>
           <w:p>
             <w:pPr>
@@ -33478,7 +35915,7 @@
         </w:tc>
         <w:tc>
           <w:tcPr>
-            <w:tcW w:w="5549" w:type="dxa"/>
+            <w:tcW w:w="5537" w:type="dxa"/>
           </w:tcPr>
           <w:p>
             <w:pPr>
@@ -33493,7 +35930,7 @@
         </w:tc>
         <w:tc>
           <w:tcPr>
-            <w:tcW w:w="6592" w:type="dxa"/>
+            <w:tcW w:w="6575" w:type="dxa"/>
           </w:tcPr>
           <w:p>
             <w:pPr>
@@ -33510,7 +35947,7 @@
       <w:tr>
         <w:tc>
           <w:tcPr>
-            <w:tcW w:w="1174" w:type="dxa"/>
+            <w:tcW w:w="1172" w:type="dxa"/>
           </w:tcPr>
           <w:p>
             <w:pPr>
@@ -33525,7 +35962,7 @@
         </w:tc>
         <w:tc>
           <w:tcPr>
-            <w:tcW w:w="2259" w:type="dxa"/>
+            <w:tcW w:w="2255" w:type="dxa"/>
           </w:tcPr>
           <w:p>
             <w:pPr>
@@ -33540,7 +35977,7 @@
         </w:tc>
         <w:tc>
           <w:tcPr>
-            <w:tcW w:w="2555" w:type="dxa"/>
+            <w:tcW w:w="2590" w:type="dxa"/>
           </w:tcPr>
           <w:p>
             <w:pPr>
@@ -33555,7 +35992,7 @@
         </w:tc>
         <w:tc>
           <w:tcPr>
-            <w:tcW w:w="5549" w:type="dxa"/>
+            <w:tcW w:w="5537" w:type="dxa"/>
           </w:tcPr>
           <w:p>
             <w:pPr>
@@ -33570,7 +36007,7 @@
         </w:tc>
         <w:tc>
           <w:tcPr>
-            <w:tcW w:w="6592" w:type="dxa"/>
+            <w:tcW w:w="6575" w:type="dxa"/>
           </w:tcPr>
           <w:p>
             <w:pPr>
@@ -33587,7 +36024,7 @@
       <w:tr>
         <w:tc>
           <w:tcPr>
-            <w:tcW w:w="1174" w:type="dxa"/>
+            <w:tcW w:w="1172" w:type="dxa"/>
           </w:tcPr>
           <w:p>
             <w:pPr>
@@ -33602,7 +36039,7 @@
         </w:tc>
         <w:tc>
           <w:tcPr>
-            <w:tcW w:w="2259" w:type="dxa"/>
+            <w:tcW w:w="2255" w:type="dxa"/>
           </w:tcPr>
           <w:p>
             <w:pPr>
@@ -33617,7 +36054,7 @@
         </w:tc>
         <w:tc>
           <w:tcPr>
-            <w:tcW w:w="2555" w:type="dxa"/>
+            <w:tcW w:w="2590" w:type="dxa"/>
           </w:tcPr>
           <w:p>
             <w:pPr>
@@ -33632,7 +36069,7 @@
         </w:tc>
         <w:tc>
           <w:tcPr>
-            <w:tcW w:w="5549" w:type="dxa"/>
+            <w:tcW w:w="5537" w:type="dxa"/>
           </w:tcPr>
           <w:p>
             <w:pPr>
@@ -33647,7 +36084,7 @@
         </w:tc>
         <w:tc>
           <w:tcPr>
-            <w:tcW w:w="6592" w:type="dxa"/>
+            <w:tcW w:w="6575" w:type="dxa"/>
           </w:tcPr>
           <w:p>
             <w:pPr>
@@ -33664,7 +36101,7 @@
       <w:tr>
         <w:tc>
           <w:tcPr>
-            <w:tcW w:w="1174" w:type="dxa"/>
+            <w:tcW w:w="1172" w:type="dxa"/>
           </w:tcPr>
           <w:p>
             <w:pPr>
@@ -33679,7 +36116,7 @@
         </w:tc>
         <w:tc>
           <w:tcPr>
-            <w:tcW w:w="2259" w:type="dxa"/>
+            <w:tcW w:w="2255" w:type="dxa"/>
           </w:tcPr>
           <w:p>
             <w:pPr>
@@ -33694,7 +36131,7 @@
         </w:tc>
         <w:tc>
           <w:tcPr>
-            <w:tcW w:w="2555" w:type="dxa"/>
+            <w:tcW w:w="2590" w:type="dxa"/>
           </w:tcPr>
           <w:p>
             <w:pPr>
@@ -33709,7 +36146,7 @@
         </w:tc>
         <w:tc>
           <w:tcPr>
-            <w:tcW w:w="5549" w:type="dxa"/>
+            <w:tcW w:w="5537" w:type="dxa"/>
           </w:tcPr>
           <w:p>
             <w:pPr>
@@ -33724,7 +36161,7 @@
         </w:tc>
         <w:tc>
           <w:tcPr>
-            <w:tcW w:w="6592" w:type="dxa"/>
+            <w:tcW w:w="6575" w:type="dxa"/>
           </w:tcPr>
           <w:p>
             <w:pPr>
@@ -33741,7 +36178,7 @@
       <w:tr>
         <w:tc>
           <w:tcPr>
-            <w:tcW w:w="1174" w:type="dxa"/>
+            <w:tcW w:w="1172" w:type="dxa"/>
           </w:tcPr>
           <w:p>
             <w:pPr>
@@ -33756,7 +36193,7 @@
         </w:tc>
         <w:tc>
           <w:tcPr>
-            <w:tcW w:w="2259" w:type="dxa"/>
+            <w:tcW w:w="2255" w:type="dxa"/>
           </w:tcPr>
           <w:p>
             <w:pPr>
@@ -33771,7 +36208,7 @@
         </w:tc>
         <w:tc>
           <w:tcPr>
-            <w:tcW w:w="2555" w:type="dxa"/>
+            <w:tcW w:w="2590" w:type="dxa"/>
           </w:tcPr>
           <w:p>
             <w:pPr>
@@ -33786,7 +36223,7 @@
         </w:tc>
         <w:tc>
           <w:tcPr>
-            <w:tcW w:w="5549" w:type="dxa"/>
+            <w:tcW w:w="5537" w:type="dxa"/>
           </w:tcPr>
           <w:p>
             <w:pPr>
@@ -33801,7 +36238,7 @@
         </w:tc>
         <w:tc>
           <w:tcPr>
-            <w:tcW w:w="6592" w:type="dxa"/>
+            <w:tcW w:w="6575" w:type="dxa"/>
           </w:tcPr>
           <w:p>
             <w:pPr>
@@ -33818,7 +36255,7 @@
       <w:tr>
         <w:tc>
           <w:tcPr>
-            <w:tcW w:w="1174" w:type="dxa"/>
+            <w:tcW w:w="1172" w:type="dxa"/>
           </w:tcPr>
           <w:p>
             <w:pPr>
@@ -33847,20 +36284,20 @@
         </w:tc>
         <w:tc>
           <w:tcPr>
-            <w:tcW w:w="2259" w:type="dxa"/>
-          </w:tcPr>
-          <w:p>
-            <w:pPr>
-              <w:pStyle w:val="NoSpacing"/>
-              <w:rPr>
-                <w:lang w:val="ru-RU"/>
-              </w:rPr>
-            </w:pPr>
-          </w:p>
-        </w:tc>
-        <w:tc>
-          <w:tcPr>
-            <w:tcW w:w="2555" w:type="dxa"/>
+            <w:tcW w:w="2255" w:type="dxa"/>
+          </w:tcPr>
+          <w:p>
+            <w:pPr>
+              <w:pStyle w:val="NoSpacing"/>
+              <w:rPr>
+                <w:lang w:val="ru-RU"/>
+              </w:rPr>
+            </w:pPr>
+          </w:p>
+        </w:tc>
+        <w:tc>
+          <w:tcPr>
+            <w:tcW w:w="2590" w:type="dxa"/>
             <w:vMerge w:val="restart"/>
           </w:tcPr>
           <w:p>
@@ -33880,7 +36317,7 @@
         </w:tc>
         <w:tc>
           <w:tcPr>
-            <w:tcW w:w="5549" w:type="dxa"/>
+            <w:tcW w:w="5537" w:type="dxa"/>
             <w:vMerge w:val="restart"/>
           </w:tcPr>
           <w:p>
@@ -33944,7 +36381,7 @@
         </w:tc>
         <w:tc>
           <w:tcPr>
-            <w:tcW w:w="6592" w:type="dxa"/>
+            <w:tcW w:w="6575" w:type="dxa"/>
           </w:tcPr>
           <w:p>
             <w:pPr>
@@ -33965,7 +36402,7 @@
       <w:tr>
         <w:tc>
           <w:tcPr>
-            <w:tcW w:w="1174" w:type="dxa"/>
+            <w:tcW w:w="1172" w:type="dxa"/>
           </w:tcPr>
           <w:p>
             <w:pPr>
@@ -33994,20 +36431,20 @@
         </w:tc>
         <w:tc>
           <w:tcPr>
-            <w:tcW w:w="2259" w:type="dxa"/>
-          </w:tcPr>
-          <w:p>
-            <w:pPr>
-              <w:pStyle w:val="NoSpacing"/>
-              <w:rPr>
-                <w:lang w:val="ru-RU"/>
-              </w:rPr>
-            </w:pPr>
-          </w:p>
-        </w:tc>
-        <w:tc>
-          <w:tcPr>
-            <w:tcW w:w="2555" w:type="dxa"/>
+            <w:tcW w:w="2255" w:type="dxa"/>
+          </w:tcPr>
+          <w:p>
+            <w:pPr>
+              <w:pStyle w:val="NoSpacing"/>
+              <w:rPr>
+                <w:lang w:val="ru-RU"/>
+              </w:rPr>
+            </w:pPr>
+          </w:p>
+        </w:tc>
+        <w:tc>
+          <w:tcPr>
+            <w:tcW w:w="2590" w:type="dxa"/>
             <w:vMerge/>
           </w:tcPr>
           <w:p>
@@ -34021,7 +36458,7 @@
         </w:tc>
         <w:tc>
           <w:tcPr>
-            <w:tcW w:w="5549" w:type="dxa"/>
+            <w:tcW w:w="5537" w:type="dxa"/>
             <w:vMerge/>
           </w:tcPr>
           <w:p>
@@ -34035,7 +36472,7 @@
         </w:tc>
         <w:tc>
           <w:tcPr>
-            <w:tcW w:w="6592" w:type="dxa"/>
+            <w:tcW w:w="6575" w:type="dxa"/>
           </w:tcPr>
           <w:p>
             <w:pPr>
@@ -34056,7 +36493,7 @@
       <w:tr>
         <w:tc>
           <w:tcPr>
-            <w:tcW w:w="1174" w:type="dxa"/>
+            <w:tcW w:w="1172" w:type="dxa"/>
           </w:tcPr>
           <w:p>
             <w:pPr>
@@ -34085,20 +36522,20 @@
         </w:tc>
         <w:tc>
           <w:tcPr>
-            <w:tcW w:w="2259" w:type="dxa"/>
-          </w:tcPr>
-          <w:p>
-            <w:pPr>
-              <w:pStyle w:val="NoSpacing"/>
-              <w:rPr>
-                <w:lang w:val="ru-RU"/>
-              </w:rPr>
-            </w:pPr>
-          </w:p>
-        </w:tc>
-        <w:tc>
-          <w:tcPr>
-            <w:tcW w:w="2555" w:type="dxa"/>
+            <w:tcW w:w="2255" w:type="dxa"/>
+          </w:tcPr>
+          <w:p>
+            <w:pPr>
+              <w:pStyle w:val="NoSpacing"/>
+              <w:rPr>
+                <w:lang w:val="ru-RU"/>
+              </w:rPr>
+            </w:pPr>
+          </w:p>
+        </w:tc>
+        <w:tc>
+          <w:tcPr>
+            <w:tcW w:w="2590" w:type="dxa"/>
             <w:vMerge/>
           </w:tcPr>
           <w:p>
@@ -34112,7 +36549,7 @@
         </w:tc>
         <w:tc>
           <w:tcPr>
-            <w:tcW w:w="5549" w:type="dxa"/>
+            <w:tcW w:w="5537" w:type="dxa"/>
             <w:vMerge/>
           </w:tcPr>
           <w:p>
@@ -34126,7 +36563,7 @@
         </w:tc>
         <w:tc>
           <w:tcPr>
-            <w:tcW w:w="6592" w:type="dxa"/>
+            <w:tcW w:w="6575" w:type="dxa"/>
           </w:tcPr>
           <w:p>
             <w:pPr>

</xml_diff>

<commit_message>
Tags placement in progress
</commit_message>
<xml_diff>
--- a/Входные Требования.docx
+++ b/Входные Требования.docx
@@ -1662,6 +1662,24 @@
         <w:rPr>
           <w:lang w:val="ru-RU"/>
         </w:rPr>
+        <w:t>Типы проектов</w:t>
+      </w:r>
+    </w:p>
+    <w:p>
+      <w:pPr>
+        <w:pStyle w:val="ListParagraph"/>
+        <w:numPr>
+          <w:ilvl w:val="1"/>
+          <w:numId w:val="7"/>
+        </w:numPr>
+        <w:rPr>
+          <w:lang w:val="ru-RU"/>
+        </w:rPr>
+      </w:pPr>
+      <w:r>
+        <w:rPr>
+          <w:lang w:val="ru-RU"/>
+        </w:rPr>
         <w:t>Связанные данные</w:t>
       </w:r>
     </w:p>
@@ -1735,6 +1753,24 @@
           <w:lang w:val="ru-RU"/>
         </w:rPr>
         <w:t>Вычисляемые выражения</w:t>
+      </w:r>
+    </w:p>
+    <w:p>
+      <w:pPr>
+        <w:pStyle w:val="ListParagraph"/>
+        <w:numPr>
+          <w:ilvl w:val="1"/>
+          <w:numId w:val="7"/>
+        </w:numPr>
+        <w:rPr>
+          <w:lang w:val="ru-RU"/>
+        </w:rPr>
+      </w:pPr>
+      <w:r>
+        <w:rPr>
+          <w:lang w:val="ru-RU"/>
+        </w:rPr>
+        <w:t>Моделирование</w:t>
       </w:r>
     </w:p>
     <w:p>
@@ -2442,6 +2478,20 @@
               <w:t>Общесистемные</w:t>
             </w:r>
           </w:p>
+          <w:p>
+            <w:pPr>
+              <w:pStyle w:val="NoSpacing"/>
+              <w:rPr>
+                <w:lang w:val="ru-RU"/>
+              </w:rPr>
+            </w:pPr>
+            <w:r>
+              <w:rPr>
+                <w:lang w:val="ru-RU"/>
+              </w:rPr>
+              <w:t>Типы проектов</w:t>
+            </w:r>
+          </w:p>
         </w:tc>
         <w:tc>
           <w:tcPr>
@@ -2545,6 +2595,20 @@
               <w:t>Библиотека</w:t>
             </w:r>
           </w:p>
+          <w:p>
+            <w:pPr>
+              <w:pStyle w:val="NoSpacing"/>
+              <w:rPr>
+                <w:lang w:val="ru-RU"/>
+              </w:rPr>
+            </w:pPr>
+            <w:r>
+              <w:rPr>
+                <w:lang w:val="ru-RU"/>
+              </w:rPr>
+              <w:t>Типы проектов</w:t>
+            </w:r>
+          </w:p>
         </w:tc>
         <w:tc>
           <w:tcPr>
@@ -2728,12 +2792,6 @@
                 <w:lang w:val="ru-RU"/>
               </w:rPr>
             </w:pPr>
-            <w:r>
-              <w:rPr>
-                <w:lang w:val="ru-RU"/>
-              </w:rPr>
-              <w:t>Общесистемные</w:t>
-            </w:r>
           </w:p>
         </w:tc>
         <w:tc>
@@ -3806,7 +3864,7 @@
               <w:rPr>
                 <w:lang w:val="ru-RU"/>
               </w:rPr>
-              <w:t>Библиотека</w:t>
+              <w:t>Типы проектов</w:t>
             </w:r>
           </w:p>
         </w:tc>
@@ -3967,7 +4025,7 @@
               <w:rPr>
                 <w:lang w:val="ru-RU"/>
               </w:rPr>
-              <w:t>Библиотека</w:t>
+              <w:t>Типы проектов</w:t>
             </w:r>
           </w:p>
         </w:tc>
@@ -4132,7 +4190,7 @@
               <w:rPr>
                 <w:lang w:val="ru-RU"/>
               </w:rPr>
-              <w:t>Библиотека</w:t>
+              <w:t>Типы проектов</w:t>
             </w:r>
           </w:p>
         </w:tc>
@@ -11199,7 +11257,19 @@
               <w:rPr>
                 <w:lang w:val="ru-RU"/>
               </w:rPr>
-              <w:t xml:space="preserve">Любой набор </w:t>
+              <w:t xml:space="preserve">Любой </w:t>
+            </w:r>
+            <w:r>
+              <w:rPr>
+                <w:lang w:val="ru-RU"/>
+              </w:rPr>
+              <w:t xml:space="preserve">инкапсулированный </w:t>
+            </w:r>
+            <w:r>
+              <w:rPr>
+                <w:lang w:val="ru-RU"/>
+              </w:rPr>
+              <w:t xml:space="preserve">набор </w:t>
             </w:r>
             <w:r>
               <w:rPr>
@@ -14588,6 +14658,20 @@
               <w:t>Редактор схем</w:t>
             </w:r>
           </w:p>
+          <w:p>
+            <w:pPr>
+              <w:pStyle w:val="NoSpacing"/>
+              <w:rPr>
+                <w:lang w:val="ru-RU"/>
+              </w:rPr>
+            </w:pPr>
+            <w:r>
+              <w:rPr>
+                <w:lang w:val="ru-RU"/>
+              </w:rPr>
+              <w:t>Типы проектов</w:t>
+            </w:r>
+          </w:p>
         </w:tc>
         <w:tc>
           <w:tcPr>
@@ -14931,7 +15015,27 @@
               <w:rPr>
                 <w:lang w:val="ru-RU"/>
               </w:rPr>
-              <w:t>Топологический векторный редактор</w:t>
+              <w:t>В</w:t>
+            </w:r>
+            <w:r>
+              <w:rPr>
+                <w:lang w:val="ru-RU"/>
+              </w:rPr>
+              <w:t>екторный редактор</w:t>
+            </w:r>
+          </w:p>
+          <w:p>
+            <w:pPr>
+              <w:pStyle w:val="NoSpacing"/>
+              <w:rPr>
+                <w:lang w:val="ru-RU"/>
+              </w:rPr>
+            </w:pPr>
+            <w:r>
+              <w:rPr>
+                <w:lang w:val="ru-RU"/>
+              </w:rPr>
+              <w:t>Типы проектов</w:t>
             </w:r>
           </w:p>
         </w:tc>
@@ -15223,7 +15327,21 @@
               <w:rPr>
                 <w:lang w:val="ru-RU"/>
               </w:rPr>
-              <w:t>Система трёхмерного моделирования</w:t>
+              <w:t>3Д</w:t>
+            </w:r>
+          </w:p>
+          <w:p>
+            <w:pPr>
+              <w:pStyle w:val="NoSpacing"/>
+              <w:rPr>
+                <w:lang w:val="ru-RU"/>
+              </w:rPr>
+            </w:pPr>
+            <w:r>
+              <w:rPr>
+                <w:lang w:val="ru-RU"/>
+              </w:rPr>
+              <w:t>Типы проектов</w:t>
             </w:r>
           </w:p>
         </w:tc>
@@ -21383,7 +21501,7 @@
             <w:pPr>
               <w:pStyle w:val="NoSpacing"/>
               <w:rPr>
-                <w:lang w:val="en-US"/>
+                <w:lang w:val="ru-RU"/>
               </w:rPr>
             </w:pPr>
             <w:r>
@@ -24572,13 +24690,21 @@
               <w:rPr>
                 <w:lang w:val="ru-RU"/>
               </w:rPr>
-              <w:t>Общесистемные</w:t>
-            </w:r>
-            <w:r>
-              <w:rPr>
-                <w:lang w:val="ru-RU"/>
-              </w:rPr>
-              <w:t>, Текстовый редактор</w:t>
+              <w:t>Текстовый редактор</w:t>
+            </w:r>
+          </w:p>
+          <w:p>
+            <w:pPr>
+              <w:pStyle w:val="NoSpacing"/>
+              <w:rPr>
+                <w:lang w:val="ru-RU"/>
+              </w:rPr>
+            </w:pPr>
+            <w:r>
+              <w:rPr>
+                <w:lang w:val="ru-RU"/>
+              </w:rPr>
+              <w:t>Библиотека</w:t>
             </w:r>
           </w:p>
         </w:tc>
@@ -24832,6 +24958,20 @@
                 <w:lang w:val="ru-RU"/>
               </w:rPr>
               <w:t>Текстовый редактор</w:t>
+            </w:r>
+          </w:p>
+          <w:p>
+            <w:pPr>
+              <w:pStyle w:val="NoSpacing"/>
+              <w:rPr>
+                <w:lang w:val="ru-RU"/>
+              </w:rPr>
+            </w:pPr>
+            <w:r>
+              <w:rPr>
+                <w:lang w:val="ru-RU"/>
+              </w:rPr>
+              <w:t>Библиотека</w:t>
             </w:r>
           </w:p>
         </w:tc>
@@ -26057,13 +26197,35 @@
               <w:rPr>
                 <w:lang w:val="ru-RU"/>
               </w:rPr>
-              <w:t>Общесистемные</w:t>
-            </w:r>
-            <w:r>
-              <w:rPr>
-                <w:lang w:val="ru-RU"/>
-              </w:rPr>
-              <w:t>, Текстовый редактор</w:t>
+              <w:t>Текстовый редактор</w:t>
+            </w:r>
+          </w:p>
+          <w:p>
+            <w:pPr>
+              <w:pStyle w:val="NoSpacing"/>
+              <w:rPr>
+                <w:lang w:val="ru-RU"/>
+              </w:rPr>
+            </w:pPr>
+            <w:r>
+              <w:rPr>
+                <w:lang w:val="ru-RU"/>
+              </w:rPr>
+              <w:t>Библиотека</w:t>
+            </w:r>
+          </w:p>
+          <w:p>
+            <w:pPr>
+              <w:pStyle w:val="NoSpacing"/>
+              <w:rPr>
+                <w:lang w:val="ru-RU"/>
+              </w:rPr>
+            </w:pPr>
+            <w:r>
+              <w:rPr>
+                <w:lang w:val="ru-RU"/>
+              </w:rPr>
+              <w:t>Типы проектов</w:t>
             </w:r>
           </w:p>
         </w:tc>
@@ -26177,6 +26339,20 @@
               <w:t>Текстовый редактор</w:t>
             </w:r>
           </w:p>
+          <w:p>
+            <w:pPr>
+              <w:pStyle w:val="NoSpacing"/>
+              <w:rPr>
+                <w:lang w:val="ru-RU"/>
+              </w:rPr>
+            </w:pPr>
+            <w:r>
+              <w:rPr>
+                <w:lang w:val="ru-RU"/>
+              </w:rPr>
+              <w:t>Библиотека</w:t>
+            </w:r>
+          </w:p>
         </w:tc>
         <w:tc>
           <w:tcPr>
@@ -26299,13 +26475,35 @@
               <w:rPr>
                 <w:lang w:val="ru-RU"/>
               </w:rPr>
-              <w:t>Общесистемные</w:t>
-            </w:r>
-            <w:r>
-              <w:rPr>
-                <w:lang w:val="ru-RU"/>
-              </w:rPr>
-              <w:t>, Редактор схем</w:t>
+              <w:t>Редактор схем</w:t>
+            </w:r>
+          </w:p>
+          <w:p>
+            <w:pPr>
+              <w:pStyle w:val="NoSpacing"/>
+              <w:rPr>
+                <w:lang w:val="ru-RU"/>
+              </w:rPr>
+            </w:pPr>
+            <w:r>
+              <w:rPr>
+                <w:lang w:val="ru-RU"/>
+              </w:rPr>
+              <w:t>Библиотека</w:t>
+            </w:r>
+          </w:p>
+          <w:p>
+            <w:pPr>
+              <w:pStyle w:val="NoSpacing"/>
+              <w:rPr>
+                <w:lang w:val="ru-RU"/>
+              </w:rPr>
+            </w:pPr>
+            <w:r>
+              <w:rPr>
+                <w:lang w:val="ru-RU"/>
+              </w:rPr>
+              <w:t>Типы проектов</w:t>
             </w:r>
           </w:p>
         </w:tc>
@@ -26500,13 +26698,35 @@
               <w:rPr>
                 <w:lang w:val="ru-RU"/>
               </w:rPr>
-              <w:t>Общесистемные</w:t>
-            </w:r>
-            <w:r>
-              <w:rPr>
-                <w:lang w:val="ru-RU"/>
-              </w:rPr>
-              <w:t>, Текстовый редактор, Редактор схем</w:t>
+              <w:t>Текстовый редактор</w:t>
+            </w:r>
+          </w:p>
+          <w:p>
+            <w:pPr>
+              <w:pStyle w:val="NoSpacing"/>
+              <w:rPr>
+                <w:lang w:val="ru-RU"/>
+              </w:rPr>
+            </w:pPr>
+            <w:r>
+              <w:rPr>
+                <w:lang w:val="ru-RU"/>
+              </w:rPr>
+              <w:t>Редактор схем</w:t>
+            </w:r>
+          </w:p>
+          <w:p>
+            <w:pPr>
+              <w:pStyle w:val="NoSpacing"/>
+              <w:rPr>
+                <w:lang w:val="ru-RU"/>
+              </w:rPr>
+            </w:pPr>
+            <w:r>
+              <w:rPr>
+                <w:lang w:val="ru-RU"/>
+              </w:rPr>
+              <w:t>Библиотека</w:t>
             </w:r>
           </w:p>
         </w:tc>
@@ -26842,13 +27062,21 @@
               <w:rPr>
                 <w:lang w:val="ru-RU"/>
               </w:rPr>
-              <w:t>Общесистемные</w:t>
-            </w:r>
-            <w:r>
-              <w:rPr>
-                <w:lang w:val="ru-RU"/>
-              </w:rPr>
-              <w:t>, Текстовый редактор, Редактор схем</w:t>
+              <w:t>Текстовый редактор Редактор схем</w:t>
+            </w:r>
+          </w:p>
+          <w:p>
+            <w:pPr>
+              <w:pStyle w:val="NoSpacing"/>
+              <w:rPr>
+                <w:lang w:val="ru-RU"/>
+              </w:rPr>
+            </w:pPr>
+            <w:r>
+              <w:rPr>
+                <w:lang w:val="ru-RU"/>
+              </w:rPr>
+              <w:t>Библиотека</w:t>
             </w:r>
           </w:p>
         </w:tc>
@@ -27005,13 +27233,35 @@
               <w:rPr>
                 <w:lang w:val="ru-RU"/>
               </w:rPr>
-              <w:t>Общесистемные</w:t>
-            </w:r>
-            <w:r>
-              <w:rPr>
-                <w:lang w:val="ru-RU"/>
-              </w:rPr>
-              <w:t>, Текстовый редактор</w:t>
+              <w:t>Текстовый редактор</w:t>
+            </w:r>
+          </w:p>
+          <w:p>
+            <w:pPr>
+              <w:pStyle w:val="NoSpacing"/>
+              <w:rPr>
+                <w:lang w:val="ru-RU"/>
+              </w:rPr>
+            </w:pPr>
+            <w:r>
+              <w:rPr>
+                <w:lang w:val="ru-RU"/>
+              </w:rPr>
+              <w:t>Библиотека</w:t>
+            </w:r>
+          </w:p>
+          <w:p>
+            <w:pPr>
+              <w:pStyle w:val="NoSpacing"/>
+              <w:rPr>
+                <w:lang w:val="ru-RU"/>
+              </w:rPr>
+            </w:pPr>
+            <w:r>
+              <w:rPr>
+                <w:lang w:val="ru-RU"/>
+              </w:rPr>
+              <w:t>Типы проектов</w:t>
             </w:r>
           </w:p>
         </w:tc>
@@ -27191,7 +27441,7 @@
           </w:tcPr>
           <w:p>
             <w:pPr>
-              <w:jc w:val="left"/>
+              <w:pStyle w:val="NoSpacing"/>
               <w:rPr>
                 <w:lang w:val="ru-RU"/>
               </w:rPr>
@@ -27201,6 +27451,20 @@
                 <w:lang w:val="ru-RU"/>
               </w:rPr>
               <w:t>Текстовый редактор</w:t>
+            </w:r>
+          </w:p>
+          <w:p>
+            <w:pPr>
+              <w:pStyle w:val="NoSpacing"/>
+              <w:rPr>
+                <w:lang w:val="ru-RU"/>
+              </w:rPr>
+            </w:pPr>
+            <w:r>
+              <w:rPr>
+                <w:lang w:val="ru-RU"/>
+              </w:rPr>
+              <w:t>Библиотека</w:t>
             </w:r>
           </w:p>
         </w:tc>
@@ -27390,6 +27654,20 @@
               <w:t>Автогенерация</w:t>
             </w:r>
           </w:p>
+          <w:p>
+            <w:pPr>
+              <w:pStyle w:val="NoSpacing"/>
+              <w:rPr>
+                <w:lang w:val="ru-RU"/>
+              </w:rPr>
+            </w:pPr>
+            <w:r>
+              <w:rPr>
+                <w:lang w:val="ru-RU"/>
+              </w:rPr>
+              <w:t>Библиотека</w:t>
+            </w:r>
+          </w:p>
         </w:tc>
         <w:tc>
           <w:tcPr>
@@ -27564,6 +27842,12 @@
                 <w:lang w:val="ru-RU"/>
               </w:rPr>
             </w:pPr>
+            <w:r>
+              <w:rPr>
+                <w:lang w:val="ru-RU"/>
+              </w:rPr>
+              <w:t>Библиотека</w:t>
+            </w:r>
           </w:p>
         </w:tc>
         <w:tc>
@@ -27841,6 +28125,20 @@
               <w:t>Автогенерация</w:t>
             </w:r>
           </w:p>
+          <w:p>
+            <w:pPr>
+              <w:pStyle w:val="NoSpacing"/>
+              <w:rPr>
+                <w:lang w:val="ru-RU"/>
+              </w:rPr>
+            </w:pPr>
+            <w:r>
+              <w:rPr>
+                <w:lang w:val="ru-RU"/>
+              </w:rPr>
+              <w:t>Библиотека</w:t>
+            </w:r>
+          </w:p>
         </w:tc>
         <w:tc>
           <w:tcPr>
@@ -28021,13 +28319,21 @@
               <w:rPr>
                 <w:lang w:val="ru-RU"/>
               </w:rPr>
-              <w:t>Общесистемные</w:t>
-            </w:r>
-            <w:r>
-              <w:rPr>
-                <w:lang w:val="ru-RU"/>
-              </w:rPr>
-              <w:t>, Текстовый редактор</w:t>
+              <w:t>Текстовый редактор</w:t>
+            </w:r>
+          </w:p>
+          <w:p>
+            <w:pPr>
+              <w:pStyle w:val="NoSpacing"/>
+              <w:rPr>
+                <w:lang w:val="ru-RU"/>
+              </w:rPr>
+            </w:pPr>
+            <w:r>
+              <w:rPr>
+                <w:lang w:val="ru-RU"/>
+              </w:rPr>
+              <w:t>Библиотека</w:t>
             </w:r>
           </w:p>
         </w:tc>
@@ -28196,13 +28502,7 @@
               <w:rPr>
                 <w:lang w:val="ru-RU"/>
               </w:rPr>
-              <w:t>Общесистемные</w:t>
-            </w:r>
-            <w:r>
-              <w:rPr>
-                <w:lang w:val="ru-RU"/>
-              </w:rPr>
-              <w:t xml:space="preserve"> Текстовый редактор</w:t>
+              <w:t>Текстовый редактор</w:t>
             </w:r>
           </w:p>
           <w:p>
@@ -28217,6 +28517,20 @@
                 <w:lang w:val="ru-RU"/>
               </w:rPr>
               <w:t>Автогенерация</w:t>
+            </w:r>
+          </w:p>
+          <w:p>
+            <w:pPr>
+              <w:pStyle w:val="NoSpacing"/>
+              <w:rPr>
+                <w:lang w:val="ru-RU"/>
+              </w:rPr>
+            </w:pPr>
+            <w:r>
+              <w:rPr>
+                <w:lang w:val="ru-RU"/>
+              </w:rPr>
+              <w:t>Библиотека</w:t>
             </w:r>
           </w:p>
         </w:tc>
@@ -28718,6 +29032,20 @@
               <w:t>Верификация</w:t>
             </w:r>
           </w:p>
+          <w:p>
+            <w:pPr>
+              <w:pStyle w:val="NoSpacing"/>
+              <w:rPr>
+                <w:lang w:val="ru-RU"/>
+              </w:rPr>
+            </w:pPr>
+            <w:r>
+              <w:rPr>
+                <w:lang w:val="ru-RU"/>
+              </w:rPr>
+              <w:t>Библиотека</w:t>
+            </w:r>
+          </w:p>
         </w:tc>
         <w:tc>
           <w:tcPr>
@@ -29456,6 +29784,34 @@
               <w:t>Синхронизация</w:t>
             </w:r>
           </w:p>
+          <w:p>
+            <w:pPr>
+              <w:pStyle w:val="NoSpacing"/>
+              <w:rPr>
+                <w:lang w:val="ru-RU"/>
+              </w:rPr>
+            </w:pPr>
+            <w:r>
+              <w:rPr>
+                <w:lang w:val="ru-RU"/>
+              </w:rPr>
+              <w:t>Библиотека</w:t>
+            </w:r>
+          </w:p>
+          <w:p>
+            <w:pPr>
+              <w:pStyle w:val="NoSpacing"/>
+              <w:rPr>
+                <w:lang w:val="ru-RU"/>
+              </w:rPr>
+            </w:pPr>
+            <w:r>
+              <w:rPr>
+                <w:lang w:val="ru-RU"/>
+              </w:rPr>
+              <w:t>Типы проектов</w:t>
+            </w:r>
+          </w:p>
         </w:tc>
         <w:tc>
           <w:tcPr>
@@ -29662,6 +30018,14 @@
             </w:r>
             <w:r>
               <w:rPr>
+                <w:b/>
+                <w:bCs/>
+                <w:lang w:val="ru-RU"/>
+              </w:rPr>
+              <w:t>ом</w:t>
+            </w:r>
+            <w:r>
+              <w:rPr>
                 <w:lang w:val="ru-RU"/>
               </w:rPr>
               <w:t xml:space="preserve">, либо в </w:t>
@@ -29828,13 +30192,35 @@
               <w:rPr>
                 <w:lang w:val="ru-RU"/>
               </w:rPr>
-              <w:t>Общесистемные</w:t>
-            </w:r>
-            <w:r>
-              <w:rPr>
-                <w:lang w:val="ru-RU"/>
-              </w:rPr>
-              <w:t>, Редактор схем</w:t>
+              <w:t>Редактор схем</w:t>
+            </w:r>
+          </w:p>
+          <w:p>
+            <w:pPr>
+              <w:pStyle w:val="NoSpacing"/>
+              <w:rPr>
+                <w:lang w:val="ru-RU"/>
+              </w:rPr>
+            </w:pPr>
+            <w:r>
+              <w:rPr>
+                <w:lang w:val="ru-RU"/>
+              </w:rPr>
+              <w:t>Библиотека</w:t>
+            </w:r>
+          </w:p>
+          <w:p>
+            <w:pPr>
+              <w:pStyle w:val="NoSpacing"/>
+              <w:rPr>
+                <w:lang w:val="ru-RU"/>
+              </w:rPr>
+            </w:pPr>
+            <w:r>
+              <w:rPr>
+                <w:lang w:val="ru-RU"/>
+              </w:rPr>
+              <w:t>Типы проектов</w:t>
             </w:r>
           </w:p>
         </w:tc>
@@ -30393,7 +30779,7 @@
             <w:pPr>
               <w:pStyle w:val="NoSpacing"/>
               <w:rPr>
-                <w:lang w:val="ru-RU"/>
+                <w:lang w:val="en-US"/>
               </w:rPr>
             </w:pPr>
             <w:r>
@@ -30603,13 +30989,41 @@
               <w:rPr>
                 <w:lang w:val="ru-RU"/>
               </w:rPr>
-              <w:t>Общесистемные</w:t>
-            </w:r>
-            <w:r>
-              <w:rPr>
-                <w:lang w:val="ru-RU"/>
-              </w:rPr>
-              <w:t>, Текстовый редактор, Топологический векторный редактор</w:t>
+              <w:t>Текстовый редактор</w:t>
+            </w:r>
+          </w:p>
+          <w:p>
+            <w:pPr>
+              <w:pStyle w:val="NoSpacing"/>
+              <w:rPr>
+                <w:lang w:val="ru-RU"/>
+              </w:rPr>
+            </w:pPr>
+            <w:r>
+              <w:rPr>
+                <w:lang w:val="ru-RU"/>
+              </w:rPr>
+              <w:t>В</w:t>
+            </w:r>
+            <w:r>
+              <w:rPr>
+                <w:lang w:val="ru-RU"/>
+              </w:rPr>
+              <w:t>екторный редактор</w:t>
+            </w:r>
+          </w:p>
+          <w:p>
+            <w:pPr>
+              <w:pStyle w:val="NoSpacing"/>
+              <w:rPr>
+                <w:lang w:val="ru-RU"/>
+              </w:rPr>
+            </w:pPr>
+            <w:r>
+              <w:rPr>
+                <w:lang w:val="ru-RU"/>
+              </w:rPr>
+              <w:t>Типы проектов</w:t>
             </w:r>
           </w:p>
         </w:tc>
@@ -30653,14 +31067,6 @@
                 <w:lang w:val="ru-RU"/>
               </w:rPr>
             </w:pPr>
-          </w:p>
-          <w:p>
-            <w:pPr>
-              <w:pStyle w:val="NoSpacing"/>
-              <w:rPr>
-                <w:lang w:val="ru-RU"/>
-              </w:rPr>
-            </w:pPr>
             <w:r>
               <w:rPr>
                 <w:lang w:val="ru-RU"/>
@@ -30840,7 +31246,13 @@
               <w:rPr>
                 <w:lang w:val="ru-RU"/>
               </w:rPr>
-              <w:t>Топологический векторный редактор</w:t>
+              <w:t>В</w:t>
+            </w:r>
+            <w:r>
+              <w:rPr>
+                <w:lang w:val="ru-RU"/>
+              </w:rPr>
+              <w:t>екторный редактор</w:t>
             </w:r>
           </w:p>
         </w:tc>
@@ -32168,6 +32580,20 @@
               <w:t>Синхронизация</w:t>
             </w:r>
           </w:p>
+          <w:p>
+            <w:pPr>
+              <w:pStyle w:val="NoSpacing"/>
+              <w:rPr>
+                <w:lang w:val="ru-RU"/>
+              </w:rPr>
+            </w:pPr>
+            <w:r>
+              <w:rPr>
+                <w:lang w:val="ru-RU"/>
+              </w:rPr>
+              <w:t>Библиотека</w:t>
+            </w:r>
+          </w:p>
         </w:tc>
         <w:tc>
           <w:tcPr>
@@ -32325,6 +32751,34 @@
                 <w:lang w:val="ru-RU"/>
               </w:rPr>
               <w:t>Редактор схем</w:t>
+            </w:r>
+          </w:p>
+          <w:p>
+            <w:pPr>
+              <w:pStyle w:val="NoSpacing"/>
+              <w:rPr>
+                <w:lang w:val="ru-RU"/>
+              </w:rPr>
+            </w:pPr>
+            <w:r>
+              <w:rPr>
+                <w:lang w:val="ru-RU"/>
+              </w:rPr>
+              <w:t>Библиотека</w:t>
+            </w:r>
+          </w:p>
+          <w:p>
+            <w:pPr>
+              <w:pStyle w:val="NoSpacing"/>
+              <w:rPr>
+                <w:lang w:val="ru-RU"/>
+              </w:rPr>
+            </w:pPr>
+            <w:r>
+              <w:rPr>
+                <w:lang w:val="ru-RU"/>
+              </w:rPr>
+              <w:t>Типы проектов</w:t>
             </w:r>
           </w:p>
         </w:tc>
@@ -32423,6 +32877,34 @@
               <w:t>Редактор схем</w:t>
             </w:r>
           </w:p>
+          <w:p>
+            <w:pPr>
+              <w:pStyle w:val="NoSpacing"/>
+              <w:rPr>
+                <w:lang w:val="ru-RU"/>
+              </w:rPr>
+            </w:pPr>
+            <w:r>
+              <w:rPr>
+                <w:lang w:val="ru-RU"/>
+              </w:rPr>
+              <w:t>Библиотека</w:t>
+            </w:r>
+          </w:p>
+          <w:p>
+            <w:pPr>
+              <w:pStyle w:val="NoSpacing"/>
+              <w:rPr>
+                <w:lang w:val="ru-RU"/>
+              </w:rPr>
+            </w:pPr>
+            <w:r>
+              <w:rPr>
+                <w:lang w:val="ru-RU"/>
+              </w:rPr>
+              <w:t>Типы проектов</w:t>
+            </w:r>
+          </w:p>
         </w:tc>
         <w:tc>
           <w:tcPr>
@@ -32516,6 +32998,34 @@
               <w:t>Редактор схем</w:t>
             </w:r>
           </w:p>
+          <w:p>
+            <w:pPr>
+              <w:pStyle w:val="NoSpacing"/>
+              <w:rPr>
+                <w:lang w:val="ru-RU"/>
+              </w:rPr>
+            </w:pPr>
+            <w:r>
+              <w:rPr>
+                <w:lang w:val="ru-RU"/>
+              </w:rPr>
+              <w:t>Библиотека</w:t>
+            </w:r>
+          </w:p>
+          <w:p>
+            <w:pPr>
+              <w:pStyle w:val="NoSpacing"/>
+              <w:rPr>
+                <w:lang w:val="ru-RU"/>
+              </w:rPr>
+            </w:pPr>
+            <w:r>
+              <w:rPr>
+                <w:lang w:val="ru-RU"/>
+              </w:rPr>
+              <w:t>Типы проектов</w:t>
+            </w:r>
+          </w:p>
         </w:tc>
         <w:tc>
           <w:tcPr>
@@ -32887,6 +33397,26 @@
                 <w:lang w:val="ru-RU"/>
               </w:rPr>
             </w:pPr>
+            <w:r>
+              <w:rPr>
+                <w:lang w:val="ru-RU"/>
+              </w:rPr>
+              <w:t>Библиотека</w:t>
+            </w:r>
+          </w:p>
+          <w:p>
+            <w:pPr>
+              <w:pStyle w:val="NoSpacing"/>
+              <w:rPr>
+                <w:lang w:val="ru-RU"/>
+              </w:rPr>
+            </w:pPr>
+            <w:r>
+              <w:rPr>
+                <w:lang w:val="ru-RU"/>
+              </w:rPr>
+              <w:t>Типы проектов</w:t>
+            </w:r>
           </w:p>
         </w:tc>
         <w:tc>
@@ -32969,6 +33499,34 @@
               <w:t>Текстовый редактор</w:t>
             </w:r>
           </w:p>
+          <w:p>
+            <w:pPr>
+              <w:pStyle w:val="NoSpacing"/>
+              <w:rPr>
+                <w:lang w:val="ru-RU"/>
+              </w:rPr>
+            </w:pPr>
+            <w:r>
+              <w:rPr>
+                <w:lang w:val="ru-RU"/>
+              </w:rPr>
+              <w:t>Библиотека</w:t>
+            </w:r>
+          </w:p>
+          <w:p>
+            <w:pPr>
+              <w:pStyle w:val="NoSpacing"/>
+              <w:rPr>
+                <w:lang w:val="ru-RU"/>
+              </w:rPr>
+            </w:pPr>
+            <w:r>
+              <w:rPr>
+                <w:lang w:val="ru-RU"/>
+              </w:rPr>
+              <w:t>Типы проектов</w:t>
+            </w:r>
+          </w:p>
         </w:tc>
         <w:tc>
           <w:tcPr>
@@ -33453,6 +34011,20 @@
             <w:pPr>
               <w:pStyle w:val="NoSpacing"/>
               <w:rPr>
+                <w:lang w:val="ru-RU"/>
+              </w:rPr>
+            </w:pPr>
+            <w:r>
+              <w:rPr>
+                <w:lang w:val="ru-RU"/>
+              </w:rPr>
+              <w:t>Редактор схем</w:t>
+            </w:r>
+          </w:p>
+          <w:p>
+            <w:pPr>
+              <w:pStyle w:val="NoSpacing"/>
+              <w:rPr>
                 <w:lang w:val="en-US"/>
               </w:rPr>
             </w:pPr>
@@ -33460,7 +34032,7 @@
               <w:rPr>
                 <w:lang w:val="ru-RU"/>
               </w:rPr>
-              <w:t>Редактор схем</w:t>
+              <w:t>Библиотека</w:t>
             </w:r>
           </w:p>
         </w:tc>
@@ -34935,6 +35507,20 @@
               <w:t>Верификация</w:t>
             </w:r>
           </w:p>
+          <w:p>
+            <w:pPr>
+              <w:pStyle w:val="NoSpacing"/>
+              <w:rPr>
+                <w:lang w:val="ru-RU"/>
+              </w:rPr>
+            </w:pPr>
+            <w:r>
+              <w:rPr>
+                <w:lang w:val="ru-RU"/>
+              </w:rPr>
+              <w:t>Библиотека</w:t>
+            </w:r>
+          </w:p>
         </w:tc>
         <w:tc>
           <w:tcPr>
@@ -36488,6 +37074,20 @@
               <w:t>Редактор схем</w:t>
             </w:r>
           </w:p>
+          <w:p>
+            <w:pPr>
+              <w:pStyle w:val="NoSpacing"/>
+              <w:rPr>
+                <w:lang w:val="ru-RU"/>
+              </w:rPr>
+            </w:pPr>
+            <w:r>
+              <w:rPr>
+                <w:lang w:val="ru-RU"/>
+              </w:rPr>
+              <w:t>Типы проектов</w:t>
+            </w:r>
+          </w:p>
         </w:tc>
         <w:tc>
           <w:tcPr>
@@ -36747,6 +37347,20 @@
                 <w:lang w:val="ru-RU"/>
               </w:rPr>
               <w:t>Текстовый редактор</w:t>
+            </w:r>
+          </w:p>
+          <w:p>
+            <w:pPr>
+              <w:pStyle w:val="NoSpacing"/>
+              <w:rPr>
+                <w:lang w:val="ru-RU"/>
+              </w:rPr>
+            </w:pPr>
+            <w:r>
+              <w:rPr>
+                <w:lang w:val="ru-RU"/>
+              </w:rPr>
+              <w:t>Типы проектов</w:t>
             </w:r>
           </w:p>
         </w:tc>
@@ -37451,6 +38065,20 @@
               <w:t>Редактор схем</w:t>
             </w:r>
           </w:p>
+          <w:p>
+            <w:pPr>
+              <w:pStyle w:val="NoSpacing"/>
+              <w:rPr>
+                <w:lang w:val="ru-RU"/>
+              </w:rPr>
+            </w:pPr>
+            <w:r>
+              <w:rPr>
+                <w:lang w:val="ru-RU"/>
+              </w:rPr>
+              <w:t>Типы проектов</w:t>
+            </w:r>
+          </w:p>
         </w:tc>
         <w:tc>
           <w:tcPr>
@@ -38143,6 +38771,34 @@
               <w:t>Векторный редактор</w:t>
             </w:r>
           </w:p>
+          <w:p>
+            <w:pPr>
+              <w:pStyle w:val="NoSpacing"/>
+              <w:rPr>
+                <w:lang w:val="ru-RU"/>
+              </w:rPr>
+            </w:pPr>
+            <w:r>
+              <w:rPr>
+                <w:lang w:val="ru-RU"/>
+              </w:rPr>
+              <w:t>Библиотека</w:t>
+            </w:r>
+          </w:p>
+          <w:p>
+            <w:pPr>
+              <w:pStyle w:val="NoSpacing"/>
+              <w:rPr>
+                <w:lang w:val="ru-RU"/>
+              </w:rPr>
+            </w:pPr>
+            <w:r>
+              <w:rPr>
+                <w:lang w:val="ru-RU"/>
+              </w:rPr>
+              <w:t>Типы проектов</w:t>
+            </w:r>
+          </w:p>
         </w:tc>
         <w:tc>
           <w:tcPr>
@@ -38747,6 +39403,34 @@
               <w:t>Векторный редактор</w:t>
             </w:r>
           </w:p>
+          <w:p>
+            <w:pPr>
+              <w:pStyle w:val="NoSpacing"/>
+              <w:rPr>
+                <w:lang w:val="ru-RU"/>
+              </w:rPr>
+            </w:pPr>
+            <w:r>
+              <w:rPr>
+                <w:lang w:val="ru-RU"/>
+              </w:rPr>
+              <w:t>Библиотека</w:t>
+            </w:r>
+          </w:p>
+          <w:p>
+            <w:pPr>
+              <w:pStyle w:val="NoSpacing"/>
+              <w:rPr>
+                <w:lang w:val="ru-RU"/>
+              </w:rPr>
+            </w:pPr>
+            <w:r>
+              <w:rPr>
+                <w:lang w:val="ru-RU"/>
+              </w:rPr>
+              <w:t>Типы проектов</w:t>
+            </w:r>
+          </w:p>
         </w:tc>
         <w:tc>
           <w:tcPr>
@@ -38941,6 +39625,34 @@
               <w:t>Векторный редактор</w:t>
             </w:r>
           </w:p>
+          <w:p>
+            <w:pPr>
+              <w:pStyle w:val="NoSpacing"/>
+              <w:rPr>
+                <w:lang w:val="ru-RU"/>
+              </w:rPr>
+            </w:pPr>
+            <w:r>
+              <w:rPr>
+                <w:lang w:val="ru-RU"/>
+              </w:rPr>
+              <w:t>Библиотека</w:t>
+            </w:r>
+          </w:p>
+          <w:p>
+            <w:pPr>
+              <w:pStyle w:val="NoSpacing"/>
+              <w:rPr>
+                <w:lang w:val="ru-RU"/>
+              </w:rPr>
+            </w:pPr>
+            <w:r>
+              <w:rPr>
+                <w:lang w:val="ru-RU"/>
+              </w:rPr>
+              <w:t>Типы проектов</w:t>
+            </w:r>
+          </w:p>
         </w:tc>
         <w:tc>
           <w:tcPr>
@@ -39483,6 +40195,34 @@
               <w:t>Верификация</w:t>
             </w:r>
           </w:p>
+          <w:p>
+            <w:pPr>
+              <w:pStyle w:val="NoSpacing"/>
+              <w:rPr>
+                <w:lang w:val="ru-RU"/>
+              </w:rPr>
+            </w:pPr>
+            <w:r>
+              <w:rPr>
+                <w:lang w:val="ru-RU"/>
+              </w:rPr>
+              <w:t>Библиотека</w:t>
+            </w:r>
+          </w:p>
+          <w:p>
+            <w:pPr>
+              <w:pStyle w:val="NoSpacing"/>
+              <w:rPr>
+                <w:lang w:val="ru-RU"/>
+              </w:rPr>
+            </w:pPr>
+            <w:r>
+              <w:rPr>
+                <w:lang w:val="ru-RU"/>
+              </w:rPr>
+              <w:t>Типы проектов</w:t>
+            </w:r>
+          </w:p>
         </w:tc>
         <w:tc>
           <w:tcPr>
@@ -40683,6 +41423,20 @@
               <w:t>Векторный редактор</w:t>
             </w:r>
           </w:p>
+          <w:p>
+            <w:pPr>
+              <w:pStyle w:val="NoSpacing"/>
+              <w:rPr>
+                <w:lang w:val="ru-RU"/>
+              </w:rPr>
+            </w:pPr>
+            <w:r>
+              <w:rPr>
+                <w:lang w:val="ru-RU"/>
+              </w:rPr>
+              <w:t>Типы проектов</w:t>
+            </w:r>
+          </w:p>
         </w:tc>
         <w:tc>
           <w:tcPr>
@@ -41039,6 +41793,20 @@
               <w:t>Векторный редактор</w:t>
             </w:r>
           </w:p>
+          <w:p>
+            <w:pPr>
+              <w:pStyle w:val="NoSpacing"/>
+              <w:rPr>
+                <w:lang w:val="ru-RU"/>
+              </w:rPr>
+            </w:pPr>
+            <w:r>
+              <w:rPr>
+                <w:lang w:val="ru-RU"/>
+              </w:rPr>
+              <w:t>Типы проектов</w:t>
+            </w:r>
+          </w:p>
         </w:tc>
         <w:tc>
           <w:tcPr>
@@ -41544,6 +42312,20 @@
               <w:t>Векторный редактор</w:t>
             </w:r>
           </w:p>
+          <w:p>
+            <w:pPr>
+              <w:pStyle w:val="NoSpacing"/>
+              <w:rPr>
+                <w:lang w:val="ru-RU"/>
+              </w:rPr>
+            </w:pPr>
+            <w:r>
+              <w:rPr>
+                <w:lang w:val="ru-RU"/>
+              </w:rPr>
+              <w:t>Типы проектов</w:t>
+            </w:r>
+          </w:p>
         </w:tc>
         <w:tc>
           <w:tcPr>
@@ -41969,7 +42751,14 @@
               <w:rPr>
                 <w:lang w:val="ru-RU"/>
               </w:rPr>
-              <w:t xml:space="preserve">Формируются все необходимые тепловые модели элементов платы. В файл платы добавляется информация о тепловом окружении – внешних источниках тепла, базовой температуре окружающей среды и её теплопроводности (теплоотводах, корпусных деталях, вентиляционных отверстиях и т. п.). </w:t>
+              <w:t xml:space="preserve">Формируются все необходимые тепловые модели элементов платы. В файл платы добавляется информация о тепловом окружении – внешних источниках тепла, базовой температуре окружающей </w:t>
+            </w:r>
+            <w:r>
+              <w:rPr>
+                <w:lang w:val="ru-RU"/>
+              </w:rPr>
+              <w:lastRenderedPageBreak/>
+              <w:t xml:space="preserve">среды и её теплопроводности (теплоотводах, корпусных деталях, вентиляционных отверстиях и т. п.). </w:t>
             </w:r>
           </w:p>
           <w:p>
@@ -42013,14 +42802,7 @@
               <w:rPr>
                 <w:lang w:val="ru-RU"/>
               </w:rPr>
-              <w:t xml:space="preserve">Полученные в ходе моделирования значения тепловых полей сравниваются с допустимыми, взятыми либо из параметров компонентов, либо из требований к плате. </w:t>
-            </w:r>
-            <w:r>
-              <w:rPr>
-                <w:lang w:val="ru-RU"/>
-              </w:rPr>
-              <w:lastRenderedPageBreak/>
-              <w:t>Сравнение производится с помощью интерактивных формул.</w:t>
+              <w:t>Полученные в ходе моделирования значения тепловых полей сравниваются с допустимыми, взятыми либо из параметров компонентов, либо из требований к плате. Сравнение производится с помощью интерактивных формул.</w:t>
             </w:r>
           </w:p>
         </w:tc>
@@ -42130,7 +42912,14 @@
               <w:rPr>
                 <w:lang w:val="ru-RU"/>
               </w:rPr>
-              <w:t>Для файла платы нужно создать соответствующий ему расширенный файл модели платы, в котором кроме информации о топологии, компонентах и их параметрах будут также данные о тепловых условиях работы и объектах теплового окружения (корпуса, вентиляционные отверстия, теплоотводы)</w:t>
+              <w:t xml:space="preserve">Для файла платы нужно создать соответствующий ему расширенный файл модели платы, в котором кроме информации о топологии, компонентах и их параметрах будут также данные о </w:t>
+            </w:r>
+            <w:r>
+              <w:rPr>
+                <w:lang w:val="ru-RU"/>
+              </w:rPr>
+              <w:lastRenderedPageBreak/>
+              <w:t>тепловых условиях работы и объектах теплового окружения (корпуса, вентиляционные отверстия, теплоотводы)</w:t>
             </w:r>
           </w:p>
         </w:tc>
@@ -42151,6 +42940,7 @@
               <w:rPr>
                 <w:lang w:val="en-US"/>
               </w:rPr>
+              <w:lastRenderedPageBreak/>
               <w:t>HL.PS-0</w:t>
             </w:r>
             <w:r>
@@ -43243,12 +44033,43 @@
           <w:p>
             <w:pPr>
               <w:pStyle w:val="NoSpacing"/>
+              <w:rPr>
+                <w:lang w:val="ru-RU"/>
+              </w:rPr>
             </w:pPr>
             <w:r>
               <w:rPr>
                 <w:lang w:val="ru-RU"/>
               </w:rPr>
               <w:t>Синхронизация</w:t>
+            </w:r>
+          </w:p>
+          <w:p>
+            <w:pPr>
+              <w:pStyle w:val="NoSpacing"/>
+              <w:rPr>
+                <w:lang w:val="ru-RU"/>
+              </w:rPr>
+            </w:pPr>
+            <w:r>
+              <w:rPr>
+                <w:lang w:val="ru-RU"/>
+              </w:rPr>
+              <w:t>Библиотека</w:t>
+            </w:r>
+          </w:p>
+          <w:p>
+            <w:pPr>
+              <w:pStyle w:val="NoSpacing"/>
+              <w:rPr>
+                <w:lang w:val="ru-RU"/>
+              </w:rPr>
+            </w:pPr>
+            <w:r>
+              <w:rPr>
+                <w:lang w:val="ru-RU"/>
+              </w:rPr>
+              <w:t>Типы проектов</w:t>
             </w:r>
           </w:p>
         </w:tc>
@@ -44320,6 +45141,20 @@
               <w:t>Редактор схем</w:t>
             </w:r>
           </w:p>
+          <w:p>
+            <w:pPr>
+              <w:pStyle w:val="NoSpacing"/>
+              <w:rPr>
+                <w:lang w:val="ru-RU"/>
+              </w:rPr>
+            </w:pPr>
+            <w:r>
+              <w:rPr>
+                <w:lang w:val="ru-RU"/>
+              </w:rPr>
+              <w:t>Библиотека</w:t>
+            </w:r>
+          </w:p>
         </w:tc>
         <w:tc>
           <w:tcPr>
@@ -44682,6 +45517,20 @@
               <w:t>Редактор схем</w:t>
             </w:r>
           </w:p>
+          <w:p>
+            <w:pPr>
+              <w:pStyle w:val="NoSpacing"/>
+              <w:rPr>
+                <w:lang w:val="ru-RU"/>
+              </w:rPr>
+            </w:pPr>
+            <w:r>
+              <w:rPr>
+                <w:lang w:val="ru-RU"/>
+              </w:rPr>
+              <w:t>Типы проектов</w:t>
+            </w:r>
+          </w:p>
         </w:tc>
         <w:tc>
           <w:tcPr>
@@ -44842,6 +45691,20 @@
               <w:t>Редактор схем</w:t>
             </w:r>
           </w:p>
+          <w:p>
+            <w:pPr>
+              <w:pStyle w:val="NoSpacing"/>
+              <w:rPr>
+                <w:lang w:val="ru-RU"/>
+              </w:rPr>
+            </w:pPr>
+            <w:r>
+              <w:rPr>
+                <w:lang w:val="ru-RU"/>
+              </w:rPr>
+              <w:t>Библиотека</w:t>
+            </w:r>
+          </w:p>
         </w:tc>
         <w:tc>
           <w:tcPr>
@@ -45478,6 +46341,34 @@
               <w:t>Редактор схем</w:t>
             </w:r>
           </w:p>
+          <w:p>
+            <w:pPr>
+              <w:pStyle w:val="NoSpacing"/>
+              <w:rPr>
+                <w:lang w:val="ru-RU"/>
+              </w:rPr>
+            </w:pPr>
+            <w:r>
+              <w:rPr>
+                <w:lang w:val="ru-RU"/>
+              </w:rPr>
+              <w:t>Библиотека</w:t>
+            </w:r>
+          </w:p>
+          <w:p>
+            <w:pPr>
+              <w:pStyle w:val="NoSpacing"/>
+              <w:rPr>
+                <w:lang w:val="ru-RU"/>
+              </w:rPr>
+            </w:pPr>
+            <w:r>
+              <w:rPr>
+                <w:lang w:val="ru-RU"/>
+              </w:rPr>
+              <w:t>Типы проектов</w:t>
+            </w:r>
+          </w:p>
         </w:tc>
         <w:tc>
           <w:tcPr>
@@ -45558,6 +46449,20 @@
               <w:t>Редактор схем</w:t>
             </w:r>
           </w:p>
+          <w:p>
+            <w:pPr>
+              <w:pStyle w:val="NoSpacing"/>
+              <w:rPr>
+                <w:lang w:val="ru-RU"/>
+              </w:rPr>
+            </w:pPr>
+            <w:r>
+              <w:rPr>
+                <w:lang w:val="ru-RU"/>
+              </w:rPr>
+              <w:t>Типы проектов</w:t>
+            </w:r>
+          </w:p>
         </w:tc>
         <w:tc>
           <w:tcPr>
@@ -45638,6 +46543,20 @@
               <w:t>Редактор схем</w:t>
             </w:r>
           </w:p>
+          <w:p>
+            <w:pPr>
+              <w:pStyle w:val="NoSpacing"/>
+              <w:rPr>
+                <w:lang w:val="ru-RU"/>
+              </w:rPr>
+            </w:pPr>
+            <w:r>
+              <w:rPr>
+                <w:lang w:val="ru-RU"/>
+              </w:rPr>
+              <w:t>Библиотека</w:t>
+            </w:r>
+          </w:p>
         </w:tc>
         <w:tc>
           <w:tcPr>
@@ -45722,6 +46641,20 @@
                 <w:lang w:val="ru-RU"/>
               </w:rPr>
               <w:t>Синхронизация</w:t>
+            </w:r>
+          </w:p>
+          <w:p>
+            <w:pPr>
+              <w:pStyle w:val="NoSpacing"/>
+              <w:rPr>
+                <w:lang w:val="ru-RU"/>
+              </w:rPr>
+            </w:pPr>
+            <w:r>
+              <w:rPr>
+                <w:lang w:val="ru-RU"/>
+              </w:rPr>
+              <w:t>Библиотека</w:t>
             </w:r>
           </w:p>
         </w:tc>
@@ -46201,6 +47134,20 @@
               <w:t>Векторный редактор</w:t>
             </w:r>
           </w:p>
+          <w:p>
+            <w:pPr>
+              <w:pStyle w:val="NoSpacing"/>
+              <w:rPr>
+                <w:lang w:val="ru-RU"/>
+              </w:rPr>
+            </w:pPr>
+            <w:r>
+              <w:rPr>
+                <w:lang w:val="ru-RU"/>
+              </w:rPr>
+              <w:t>Типы проектов</w:t>
+            </w:r>
+          </w:p>
         </w:tc>
         <w:tc>
           <w:tcPr>
@@ -46271,7 +47218,7 @@
             <w:pPr>
               <w:pStyle w:val="NoSpacing"/>
               <w:rPr>
-                <w:lang w:val="ru-RU"/>
+                <w:lang w:val="en-US"/>
               </w:rPr>
             </w:pPr>
             <w:r>
@@ -46375,6 +47322,20 @@
               <w:t>3Д</w:t>
             </w:r>
           </w:p>
+          <w:p>
+            <w:pPr>
+              <w:pStyle w:val="NoSpacing"/>
+              <w:rPr>
+                <w:lang w:val="ru-RU"/>
+              </w:rPr>
+            </w:pPr>
+            <w:r>
+              <w:rPr>
+                <w:lang w:val="ru-RU"/>
+              </w:rPr>
+              <w:t>Библиотека</w:t>
+            </w:r>
+          </w:p>
         </w:tc>
         <w:tc>
           <w:tcPr>
@@ -46751,6 +47712,20 @@
               <w:t>3Д</w:t>
             </w:r>
           </w:p>
+          <w:p>
+            <w:pPr>
+              <w:pStyle w:val="NoSpacing"/>
+              <w:rPr>
+                <w:lang w:val="ru-RU"/>
+              </w:rPr>
+            </w:pPr>
+            <w:r>
+              <w:rPr>
+                <w:lang w:val="ru-RU"/>
+              </w:rPr>
+              <w:t>Типы проектов</w:t>
+            </w:r>
+          </w:p>
         </w:tc>
         <w:tc>
           <w:tcPr>
@@ -46859,6 +47834,20 @@
               <w:t>Синхронизация</w:t>
             </w:r>
           </w:p>
+          <w:p>
+            <w:pPr>
+              <w:pStyle w:val="NoSpacing"/>
+              <w:rPr>
+                <w:lang w:val="ru-RU"/>
+              </w:rPr>
+            </w:pPr>
+            <w:r>
+              <w:rPr>
+                <w:lang w:val="ru-RU"/>
+              </w:rPr>
+              <w:t>Библиотека</w:t>
+            </w:r>
+          </w:p>
         </w:tc>
         <w:tc>
           <w:tcPr>
@@ -46945,6 +47934,20 @@
               <w:t>Редактор схем</w:t>
             </w:r>
           </w:p>
+          <w:p>
+            <w:pPr>
+              <w:pStyle w:val="NoSpacing"/>
+              <w:rPr>
+                <w:lang w:val="ru-RU"/>
+              </w:rPr>
+            </w:pPr>
+            <w:r>
+              <w:rPr>
+                <w:lang w:val="ru-RU"/>
+              </w:rPr>
+              <w:t>Типы проектов</w:t>
+            </w:r>
+          </w:p>
         </w:tc>
         <w:tc>
           <w:tcPr>
@@ -47025,6 +48028,20 @@
               <w:t>Редактор схем</w:t>
             </w:r>
           </w:p>
+          <w:p>
+            <w:pPr>
+              <w:pStyle w:val="NoSpacing"/>
+              <w:rPr>
+                <w:lang w:val="ru-RU"/>
+              </w:rPr>
+            </w:pPr>
+            <w:r>
+              <w:rPr>
+                <w:lang w:val="ru-RU"/>
+              </w:rPr>
+              <w:t>Типы проектов</w:t>
+            </w:r>
+          </w:p>
         </w:tc>
         <w:tc>
           <w:tcPr>
@@ -47210,7 +48227,6 @@
               <w:rPr>
                 <w:lang w:val="ru-RU"/>
               </w:rPr>
-              <w:lastRenderedPageBreak/>
               <w:t>Синхронизация</w:t>
             </w:r>
           </w:p>
@@ -47409,6 +48425,26 @@
                 <w:lang w:val="ru-RU"/>
               </w:rPr>
             </w:pPr>
+            <w:r>
+              <w:rPr>
+                <w:lang w:val="ru-RU"/>
+              </w:rPr>
+              <w:t>Библиотека</w:t>
+            </w:r>
+          </w:p>
+          <w:p>
+            <w:pPr>
+              <w:pStyle w:val="NoSpacing"/>
+              <w:rPr>
+                <w:lang w:val="ru-RU"/>
+              </w:rPr>
+            </w:pPr>
+            <w:r>
+              <w:rPr>
+                <w:lang w:val="ru-RU"/>
+              </w:rPr>
+              <w:t>Типы проектов</w:t>
+            </w:r>
           </w:p>
         </w:tc>
         <w:tc>
@@ -48820,6 +49856,20 @@
               <w:t>Синхронизация</w:t>
             </w:r>
           </w:p>
+          <w:p>
+            <w:pPr>
+              <w:pStyle w:val="NoSpacing"/>
+              <w:rPr>
+                <w:lang w:val="ru-RU"/>
+              </w:rPr>
+            </w:pPr>
+            <w:r>
+              <w:rPr>
+                <w:lang w:val="ru-RU"/>
+              </w:rPr>
+              <w:t>Типы проектов</w:t>
+            </w:r>
+          </w:p>
         </w:tc>
         <w:tc>
           <w:tcPr>
@@ -48940,6 +49990,20 @@
                 <w:lang w:val="ru-RU"/>
               </w:rPr>
               <w:t>Синхронизация</w:t>
+            </w:r>
+          </w:p>
+          <w:p>
+            <w:pPr>
+              <w:pStyle w:val="NoSpacing"/>
+              <w:rPr>
+                <w:lang w:val="ru-RU"/>
+              </w:rPr>
+            </w:pPr>
+            <w:r>
+              <w:rPr>
+                <w:lang w:val="ru-RU"/>
+              </w:rPr>
+              <w:t>Типы проектов</w:t>
             </w:r>
           </w:p>
         </w:tc>
@@ -49659,14 +50723,6 @@
               <w:t>Текстовый редактор</w:t>
             </w:r>
           </w:p>
-          <w:p>
-            <w:pPr>
-              <w:pStyle w:val="NoSpacing"/>
-              <w:rPr>
-                <w:lang w:val="ru-RU"/>
-              </w:rPr>
-            </w:pPr>
-          </w:p>
         </w:tc>
         <w:tc>
           <w:tcPr>
@@ -50469,6 +51525,20 @@
               <w:t>Редактор схем</w:t>
             </w:r>
           </w:p>
+          <w:p>
+            <w:pPr>
+              <w:pStyle w:val="NoSpacing"/>
+              <w:rPr>
+                <w:lang w:val="ru-RU"/>
+              </w:rPr>
+            </w:pPr>
+            <w:r>
+              <w:rPr>
+                <w:lang w:val="ru-RU"/>
+              </w:rPr>
+              <w:t>Типы проектов</w:t>
+            </w:r>
+          </w:p>
         </w:tc>
         <w:tc>
           <w:tcPr>
@@ -51460,7 +52530,6 @@
               <w:rPr>
                 <w:lang w:val="ru-RU"/>
               </w:rPr>
-              <w:lastRenderedPageBreak/>
               <w:t>Редактор схем</w:t>
             </w:r>
           </w:p>
@@ -51979,6 +53048,20 @@
                 <w:lang w:val="ru-RU"/>
               </w:rPr>
               <w:t>Синхронизация</w:t>
+            </w:r>
+          </w:p>
+          <w:p>
+            <w:pPr>
+              <w:pStyle w:val="NoSpacing"/>
+              <w:rPr>
+                <w:lang w:val="ru-RU"/>
+              </w:rPr>
+            </w:pPr>
+            <w:r>
+              <w:rPr>
+                <w:lang w:val="ru-RU"/>
+              </w:rPr>
+              <w:t>Типы проектов</w:t>
             </w:r>
           </w:p>
         </w:tc>

</xml_diff>